<commit_message>
User Stories and Cases Updated
Additionally, Sequence Diagrams added
</commit_message>
<xml_diff>
--- a/COMP1004 Project.docx
+++ b/COMP1004 Project.docx
@@ -73,7 +73,13 @@
         <w:t>1004 coursework.</w:t>
       </w:r>
       <w:r>
-        <w:t xml:space="preserve"> The password manager created for the coursework focuses on security and </w:t>
+        <w:t xml:space="preserve"> The password manager created for </w:t>
+      </w:r>
+      <w:r>
+        <w:t>this</w:t>
+      </w:r>
+      <w:r>
+        <w:t xml:space="preserve"> coursework focuses on </w:t>
       </w:r>
       <w:r>
         <w:t>data security.</w:t>
@@ -105,6 +111,9 @@
       </w:r>
       <w:r>
         <w:t>the Software Development Lifecycle</w:t>
+      </w:r>
+      <w:r>
+        <w:t xml:space="preserve"> (SDLC)</w:t>
       </w:r>
     </w:p>
     <w:p>
@@ -165,7 +174,7 @@
                     <pic:cNvPicPr/>
                   </pic:nvPicPr>
                   <pic:blipFill>
-                    <a:blip r:embed="rId4"/>
+                    <a:blip r:embed="rId5"/>
                     <a:stretch>
                       <a:fillRect/>
                     </a:stretch>
@@ -187,18 +196,14 @@
       </w:r>
     </w:p>
     <w:p>
-      <w:pPr>
-        <w:rPr>
-          <w:u w:val="single"/>
-        </w:rPr>
-      </w:pPr>
-      <w:r>
-        <w:rPr>
-          <w:i/>
-          <w:iCs/>
-          <w:u w:val="single"/>
-        </w:rPr>
-        <w:t>Very basic, terrible compared to template.</w:t>
+      <w:r>
+        <w:t xml:space="preserve">In total, 10 sprints were planned, though the exact tasks assigned to these were significantly adjusted over the duration of the coursework, a result of tasks not being completed in the sprint </w:t>
+      </w:r>
+      <w:r>
+        <w:t xml:space="preserve">period </w:t>
+      </w:r>
+      <w:r>
+        <w:t>and new ones being discovered during development.</w:t>
       </w:r>
     </w:p>
     <w:p>
@@ -207,6 +212,9 @@
       </w:pPr>
       <w:r>
         <w:t>Design</w:t>
+      </w:r>
+      <w:r>
+        <w:t xml:space="preserve"> Document</w:t>
       </w:r>
     </w:p>
     <w:p>
@@ -402,55 +410,66 @@
       </w:r>
     </w:p>
     <w:p>
-      <w:pPr>
-        <w:rPr>
-          <w:color w:val="FF0000"/>
-        </w:rPr>
-      </w:pPr>
-      <w:r>
-        <w:rPr>
-          <w:b/>
-          <w:bCs/>
-          <w:color w:val="FF0000"/>
-        </w:rPr>
-        <w:t>This is heavily WIP. Reformat and add introduction.</w:t>
-      </w:r>
-      <w:r>
-        <w:rPr>
-          <w:b/>
-          <w:bCs/>
-          <w:color w:val="FF0000"/>
-        </w:rPr>
-        <w:br/>
-      </w:r>
-      <w:r>
-        <w:rPr>
-          <w:color w:val="FF0000"/>
-        </w:rPr>
-        <w:t>See Template for a correctly done section.</w:t>
-      </w:r>
-    </w:p>
-    <w:p>
+      <w:r>
+        <w:t>Below are the User Stories identified for this project. These are shown in a Use Case Diagram and decomposed later in this section.</w:t>
+      </w:r>
+    </w:p>
+    <w:p>
+      <w:pPr>
+        <w:pStyle w:val="ListParagraph"/>
+        <w:numPr>
+          <w:ilvl w:val="0"/>
+          <w:numId w:val="1"/>
+        </w:numPr>
+      </w:pPr>
       <w:r>
         <w:t>As a user, I want to have easy access to my passwords so that I can spend less time signing in and won’t lose them.</w:t>
       </w:r>
     </w:p>
     <w:p>
+      <w:pPr>
+        <w:pStyle w:val="ListParagraph"/>
+        <w:numPr>
+          <w:ilvl w:val="0"/>
+          <w:numId w:val="1"/>
+        </w:numPr>
+      </w:pPr>
       <w:r>
         <w:t>As a user, I want my log in information to remain secure, so it is unlikely for my accounts to be breached.</w:t>
       </w:r>
     </w:p>
     <w:p>
+      <w:pPr>
+        <w:pStyle w:val="ListParagraph"/>
+        <w:numPr>
+          <w:ilvl w:val="0"/>
+          <w:numId w:val="1"/>
+        </w:numPr>
+      </w:pPr>
       <w:r>
         <w:t>As a user, I want secure information (such as my passwords) to be behind a sign in, so malicious actors cannot access them even if they gain access to my computer.</w:t>
       </w:r>
     </w:p>
     <w:p>
+      <w:pPr>
+        <w:pStyle w:val="ListParagraph"/>
+        <w:numPr>
+          <w:ilvl w:val="0"/>
+          <w:numId w:val="1"/>
+        </w:numPr>
+      </w:pPr>
       <w:r>
         <w:t>As a user, I want to be able to reset my login password, so if I forget it, I can still access my other passwords.</w:t>
       </w:r>
     </w:p>
     <w:p>
+      <w:pPr>
+        <w:pStyle w:val="ListParagraph"/>
+        <w:numPr>
+          <w:ilvl w:val="0"/>
+          <w:numId w:val="1"/>
+        </w:numPr>
+      </w:pPr>
       <w:r>
         <w:t>As a user, I want the application to be easily accessible, preferably without requiring any prerequisites, so it is easier to install and use.</w:t>
       </w:r>
@@ -490,6 +509,438 @@
     </w:p>
     <w:p>
       <w:pPr>
+        <w:pStyle w:val="ListParagraph"/>
+        <w:numPr>
+          <w:ilvl w:val="0"/>
+          <w:numId w:val="1"/>
+        </w:numPr>
+      </w:pPr>
+      <w:r>
+        <w:t>As a user, I want to be able to add new passwords for when I create new accounts.</w:t>
+      </w:r>
+    </w:p>
+    <w:p>
+      <w:r>
+        <w:t>Below is the Use Case Diagram for these stories:</w:t>
+      </w:r>
+      <w:r>
+        <w:rPr>
+          <w:noProof/>
+        </w:rPr>
+        <w:drawing>
+          <wp:inline distT="0" distB="0" distL="0" distR="0" wp14:anchorId="6A27028D" wp14:editId="1DC3F6CD">
+            <wp:extent cx="4000500" cy="2586602"/>
+            <wp:effectExtent l="0" t="0" r="0" b="4445"/>
+            <wp:docPr id="1153311626" name="Picture 1" descr="A diagram of a sign in&#10;&#10;Description automatically generated"/>
+            <wp:cNvGraphicFramePr>
+              <a:graphicFrameLocks xmlns:a="http://schemas.openxmlformats.org/drawingml/2006/main" noChangeAspect="1"/>
+            </wp:cNvGraphicFramePr>
+            <a:graphic xmlns:a="http://schemas.openxmlformats.org/drawingml/2006/main">
+              <a:graphicData uri="http://schemas.openxmlformats.org/drawingml/2006/picture">
+                <pic:pic xmlns:pic="http://schemas.openxmlformats.org/drawingml/2006/picture">
+                  <pic:nvPicPr>
+                    <pic:cNvPr id="1153311626" name="Picture 1" descr="A diagram of a sign in&#10;&#10;Description automatically generated"/>
+                    <pic:cNvPicPr/>
+                  </pic:nvPicPr>
+                  <pic:blipFill>
+                    <a:blip r:embed="rId6">
+                      <a:extLst>
+                        <a:ext uri="{28A0092B-C50C-407E-A947-70E740481C1C}">
+                          <a14:useLocalDpi xmlns:a14="http://schemas.microsoft.com/office/drawing/2010/main" val="0"/>
+                        </a:ext>
+                      </a:extLst>
+                    </a:blip>
+                    <a:stretch>
+                      <a:fillRect/>
+                    </a:stretch>
+                  </pic:blipFill>
+                  <pic:spPr>
+                    <a:xfrm>
+                      <a:off x="0" y="0"/>
+                      <a:ext cx="4007598" cy="2591191"/>
+                    </a:xfrm>
+                    <a:prstGeom prst="rect">
+                      <a:avLst/>
+                    </a:prstGeom>
+                  </pic:spPr>
+                </pic:pic>
+              </a:graphicData>
+            </a:graphic>
+          </wp:inline>
+        </w:drawing>
+      </w:r>
+    </w:p>
+    <w:p/>
+    <w:p>
+      <w:r>
+        <w:lastRenderedPageBreak/>
+        <w:t>Decomposed Sign In process:</w:t>
+      </w:r>
+    </w:p>
+    <w:tbl>
+      <w:tblPr>
+        <w:tblStyle w:val="TableGrid"/>
+        <w:tblW w:w="0" w:type="auto"/>
+        <w:tblLook w:val="04A0" w:firstRow="1" w:lastRow="0" w:firstColumn="1" w:lastColumn="0" w:noHBand="0" w:noVBand="1"/>
+      </w:tblPr>
+      <w:tblGrid>
+        <w:gridCol w:w="2122"/>
+        <w:gridCol w:w="6894"/>
+      </w:tblGrid>
+      <w:tr>
+        <w:tc>
+          <w:tcPr>
+            <w:tcW w:w="2122" w:type="dxa"/>
+          </w:tcPr>
+          <w:p>
+            <w:r>
+              <w:t>Usage:</w:t>
+            </w:r>
+          </w:p>
+        </w:tc>
+        <w:tc>
+          <w:tcPr>
+            <w:tcW w:w="6894" w:type="dxa"/>
+          </w:tcPr>
+          <w:p>
+            <w:r>
+              <w:t>Sign In</w:t>
+            </w:r>
+          </w:p>
+        </w:tc>
+      </w:tr>
+      <w:tr>
+        <w:tc>
+          <w:tcPr>
+            <w:tcW w:w="2122" w:type="dxa"/>
+          </w:tcPr>
+          <w:p>
+            <w:r>
+              <w:t>Description:</w:t>
+            </w:r>
+          </w:p>
+        </w:tc>
+        <w:tc>
+          <w:tcPr>
+            <w:tcW w:w="6894" w:type="dxa"/>
+          </w:tcPr>
+          <w:p>
+            <w:r>
+              <w:t>The user attempts to sign in to the password manager.</w:t>
+            </w:r>
+          </w:p>
+        </w:tc>
+      </w:tr>
+      <w:tr>
+        <w:tc>
+          <w:tcPr>
+            <w:tcW w:w="2122" w:type="dxa"/>
+          </w:tcPr>
+          <w:p>
+            <w:r>
+              <w:t>Precondition:</w:t>
+            </w:r>
+          </w:p>
+        </w:tc>
+        <w:tc>
+          <w:tcPr>
+            <w:tcW w:w="6894" w:type="dxa"/>
+          </w:tcPr>
+          <w:p>
+            <w:r>
+              <w:t>The user has a stored account and key, credentials are provided</w:t>
+            </w:r>
+          </w:p>
+        </w:tc>
+      </w:tr>
+      <w:tr>
+        <w:tc>
+          <w:tcPr>
+            <w:tcW w:w="2122" w:type="dxa"/>
+          </w:tcPr>
+          <w:p>
+            <w:r>
+              <w:t>Post-condition:</w:t>
+            </w:r>
+          </w:p>
+        </w:tc>
+        <w:tc>
+          <w:tcPr>
+            <w:tcW w:w="6894" w:type="dxa"/>
+          </w:tcPr>
+          <w:p>
+            <w:r>
+              <w:t>The user is signed in and credentials are displayed.</w:t>
+            </w:r>
+          </w:p>
+        </w:tc>
+      </w:tr>
+      <w:tr>
+        <w:tc>
+          <w:tcPr>
+            <w:tcW w:w="2122" w:type="dxa"/>
+          </w:tcPr>
+          <w:p>
+            <w:r>
+              <w:t>Error Situations:</w:t>
+            </w:r>
+          </w:p>
+        </w:tc>
+        <w:tc>
+          <w:tcPr>
+            <w:tcW w:w="6894" w:type="dxa"/>
+          </w:tcPr>
+          <w:p>
+            <w:r>
+              <w:t>There is no stored account / key.</w:t>
+            </w:r>
+            <w:r>
+              <w:br/>
+              <w:t>The stored account does not match the provided credentials.</w:t>
+            </w:r>
+          </w:p>
+        </w:tc>
+      </w:tr>
+      <w:tr>
+        <w:tc>
+          <w:tcPr>
+            <w:tcW w:w="2122" w:type="dxa"/>
+          </w:tcPr>
+          <w:p>
+            <w:r>
+              <w:t>Error State:</w:t>
+            </w:r>
+          </w:p>
+        </w:tc>
+        <w:tc>
+          <w:tcPr>
+            <w:tcW w:w="6894" w:type="dxa"/>
+          </w:tcPr>
+          <w:p>
+            <w:r>
+              <w:t xml:space="preserve">Waits for </w:t>
+            </w:r>
+            <w:r>
+              <w:t xml:space="preserve">the </w:t>
+            </w:r>
+            <w:r>
+              <w:t>stored account / key to be provided</w:t>
+            </w:r>
+            <w:r>
+              <w:t xml:space="preserve"> and for the user to try again.</w:t>
+            </w:r>
+            <w:r>
+              <w:br/>
+              <w:t xml:space="preserve">Error </w:t>
+            </w:r>
+            <w:r>
+              <w:t>d</w:t>
+            </w:r>
+            <w:r>
+              <w:t>isplayed stating incorrect credentials</w:t>
+            </w:r>
+            <w:r>
+              <w:t xml:space="preserve"> have been provided.</w:t>
+            </w:r>
+          </w:p>
+        </w:tc>
+      </w:tr>
+      <w:tr>
+        <w:tc>
+          <w:tcPr>
+            <w:tcW w:w="2122" w:type="dxa"/>
+          </w:tcPr>
+          <w:p>
+            <w:r>
+              <w:t>Actors:</w:t>
+            </w:r>
+          </w:p>
+        </w:tc>
+        <w:tc>
+          <w:tcPr>
+            <w:tcW w:w="6894" w:type="dxa"/>
+          </w:tcPr>
+          <w:p>
+            <w:r>
+              <w:t>User</w:t>
+            </w:r>
+          </w:p>
+        </w:tc>
+      </w:tr>
+      <w:tr>
+        <w:tc>
+          <w:tcPr>
+            <w:tcW w:w="2122" w:type="dxa"/>
+          </w:tcPr>
+          <w:p>
+            <w:r>
+              <w:t>Triggers:</w:t>
+            </w:r>
+          </w:p>
+        </w:tc>
+        <w:tc>
+          <w:tcPr>
+            <w:tcW w:w="6894" w:type="dxa"/>
+          </w:tcPr>
+          <w:p>
+            <w:r>
+              <w:t>User needs to gain access to the password manager.</w:t>
+            </w:r>
+          </w:p>
+        </w:tc>
+      </w:tr>
+      <w:tr>
+        <w:tc>
+          <w:tcPr>
+            <w:tcW w:w="2122" w:type="dxa"/>
+          </w:tcPr>
+          <w:p>
+            <w:r>
+              <w:t>Standard Process:</w:t>
+            </w:r>
+          </w:p>
+        </w:tc>
+        <w:tc>
+          <w:tcPr>
+            <w:tcW w:w="6894" w:type="dxa"/>
+          </w:tcPr>
+          <w:p>
+            <w:pPr>
+              <w:pStyle w:val="ListParagraph"/>
+              <w:numPr>
+                <w:ilvl w:val="0"/>
+                <w:numId w:val="2"/>
+              </w:numPr>
+            </w:pPr>
+            <w:r>
+              <w:t>User enters their username and password into the respective textboxes.</w:t>
+            </w:r>
+          </w:p>
+          <w:p>
+            <w:pPr>
+              <w:pStyle w:val="ListParagraph"/>
+              <w:numPr>
+                <w:ilvl w:val="0"/>
+                <w:numId w:val="2"/>
+              </w:numPr>
+            </w:pPr>
+            <w:r>
+              <w:t>User presses the Key button and provides a key (JSON) file.</w:t>
+            </w:r>
+          </w:p>
+          <w:p>
+            <w:pPr>
+              <w:pStyle w:val="ListParagraph"/>
+              <w:numPr>
+                <w:ilvl w:val="0"/>
+                <w:numId w:val="2"/>
+              </w:numPr>
+            </w:pPr>
+            <w:r>
+              <w:t>User presses the Sign In button and provides the credential storing (JSON) file.</w:t>
+            </w:r>
+          </w:p>
+          <w:p>
+            <w:pPr>
+              <w:pStyle w:val="ListParagraph"/>
+              <w:numPr>
+                <w:ilvl w:val="0"/>
+                <w:numId w:val="2"/>
+              </w:numPr>
+            </w:pPr>
+            <w:r>
+              <w:t>System verifies the username and password are identical to the stored ones.</w:t>
+            </w:r>
+          </w:p>
+          <w:p>
+            <w:pPr>
+              <w:pStyle w:val="ListParagraph"/>
+              <w:numPr>
+                <w:ilvl w:val="0"/>
+                <w:numId w:val="2"/>
+              </w:numPr>
+            </w:pPr>
+            <w:r>
+              <w:t>System displays credentials, decrypted using the key file.</w:t>
+            </w:r>
+          </w:p>
+        </w:tc>
+      </w:tr>
+      <w:tr>
+        <w:tc>
+          <w:tcPr>
+            <w:tcW w:w="2122" w:type="dxa"/>
+          </w:tcPr>
+          <w:p>
+            <w:r>
+              <w:t>Alternative Process</w:t>
+            </w:r>
+          </w:p>
+        </w:tc>
+        <w:tc>
+          <w:tcPr>
+            <w:tcW w:w="6894" w:type="dxa"/>
+          </w:tcPr>
+          <w:p>
+            <w:r>
+              <w:t>3’. User does not provide a file.</w:t>
+            </w:r>
+            <w:r>
+              <w:br/>
+              <w:t>4’. System waits for the user to press the button again and provide a file.</w:t>
+            </w:r>
+          </w:p>
+          <w:p/>
+          <w:p>
+            <w:r>
+              <w:t>4’’. The username, password or both do not match.</w:t>
+            </w:r>
+          </w:p>
+          <w:p>
+            <w:r>
+              <w:t>5’’. System displays an error message.</w:t>
+            </w:r>
+          </w:p>
+          <w:p/>
+          <w:p>
+            <w:r>
+              <w:t>4’’’. System detects that the credential storing file is incorrectly formatted.</w:t>
+            </w:r>
+          </w:p>
+          <w:p>
+            <w:r>
+              <w:t>5’’’. System displays an error message.</w:t>
+            </w:r>
+          </w:p>
+          <w:p/>
+          <w:p>
+            <w:r>
+              <w:t>5’’’’. System fails to decrypt the credential storing file as the key file is wrong or incorrectly formatted.</w:t>
+            </w:r>
+            <w:r>
+              <w:br/>
+              <w:t>6’’’’. System displays an error message.</w:t>
+            </w:r>
+          </w:p>
+        </w:tc>
+      </w:tr>
+    </w:tbl>
+    <w:p/>
+    <w:p>
+      <w:r>
+        <w:t xml:space="preserve">The other processes would also have been </w:t>
+      </w:r>
+      <w:proofErr w:type="gramStart"/>
+      <w:r>
+        <w:t>decomposed,</w:t>
+      </w:r>
+      <w:proofErr w:type="gramEnd"/>
+      <w:r>
+        <w:t xml:space="preserve"> however these do not have alternative processes, and regardless of user input will always run the same.</w:t>
+      </w:r>
+    </w:p>
+    <w:p>
+      <w:pPr>
         <w:pStyle w:val="Heading2"/>
       </w:pPr>
       <w:r>
@@ -504,9 +955,119 @@
         <w:t>contains UML class diagrams)</w:t>
       </w:r>
     </w:p>
+    <w:p>
+      <w:r>
+        <w:lastRenderedPageBreak/>
+        <w:t>A sequence diagram for the Sign-In process:</w:t>
+      </w:r>
+      <w:r>
+        <w:br/>
+      </w:r>
+      <w:r>
+        <w:rPr>
+          <w:noProof/>
+        </w:rPr>
+        <w:drawing>
+          <wp:inline distT="0" distB="0" distL="0" distR="0" wp14:anchorId="4E913707" wp14:editId="5171A420">
+            <wp:extent cx="5731510" cy="3658235"/>
+            <wp:effectExtent l="0" t="0" r="2540" b="0"/>
+            <wp:docPr id="1558673998" name="Picture 1" descr="A Sequence Diagram for the Sign In process of the Password Manager.&#10;The five lifelines are Webpage, signIn, extractDetails, the Crypto API, and createContainer."/>
+            <wp:cNvGraphicFramePr>
+              <a:graphicFrameLocks xmlns:a="http://schemas.openxmlformats.org/drawingml/2006/main" noChangeAspect="1"/>
+            </wp:cNvGraphicFramePr>
+            <a:graphic xmlns:a="http://schemas.openxmlformats.org/drawingml/2006/main">
+              <a:graphicData uri="http://schemas.openxmlformats.org/drawingml/2006/picture">
+                <pic:pic xmlns:pic="http://schemas.openxmlformats.org/drawingml/2006/picture">
+                  <pic:nvPicPr>
+                    <pic:cNvPr id="1558673998" name="Picture 1" descr="A Sequence Diagram for the Sign In process of the Password Manager.&#10;The five lifelines are Webpage, signIn, extractDetails, the Crypto API, and createContainer."/>
+                    <pic:cNvPicPr/>
+                  </pic:nvPicPr>
+                  <pic:blipFill>
+                    <a:blip r:embed="rId7">
+                      <a:extLst>
+                        <a:ext uri="{28A0092B-C50C-407E-A947-70E740481C1C}">
+                          <a14:useLocalDpi xmlns:a14="http://schemas.microsoft.com/office/drawing/2010/main" val="0"/>
+                        </a:ext>
+                      </a:extLst>
+                    </a:blip>
+                    <a:stretch>
+                      <a:fillRect/>
+                    </a:stretch>
+                  </pic:blipFill>
+                  <pic:spPr>
+                    <a:xfrm>
+                      <a:off x="0" y="0"/>
+                      <a:ext cx="5731510" cy="3658235"/>
+                    </a:xfrm>
+                    <a:prstGeom prst="rect">
+                      <a:avLst/>
+                    </a:prstGeom>
+                  </pic:spPr>
+                </pic:pic>
+              </a:graphicData>
+            </a:graphic>
+          </wp:inline>
+        </w:drawing>
+      </w:r>
+    </w:p>
     <w:p/>
     <w:p>
       <w:r>
+        <w:t>A sequence diagram for the Saving process:</w:t>
+      </w:r>
+      <w:r>
+        <w:br/>
+      </w:r>
+      <w:r>
+        <w:rPr>
+          <w:noProof/>
+        </w:rPr>
+        <w:drawing>
+          <wp:inline distT="0" distB="0" distL="0" distR="0" wp14:anchorId="1310C4F8" wp14:editId="6F82F096">
+            <wp:extent cx="5162550" cy="4400550"/>
+            <wp:effectExtent l="0" t="0" r="0" b="0"/>
+            <wp:docPr id="1704784667" name="Picture 2" descr="A sequence diagram for the Saving process of the Password Manager.&#10;The three lifelines are Webpage, updateFile, and the Crypto API."/>
+            <wp:cNvGraphicFramePr>
+              <a:graphicFrameLocks xmlns:a="http://schemas.openxmlformats.org/drawingml/2006/main" noChangeAspect="1"/>
+            </wp:cNvGraphicFramePr>
+            <a:graphic xmlns:a="http://schemas.openxmlformats.org/drawingml/2006/main">
+              <a:graphicData uri="http://schemas.openxmlformats.org/drawingml/2006/picture">
+                <pic:pic xmlns:pic="http://schemas.openxmlformats.org/drawingml/2006/picture">
+                  <pic:nvPicPr>
+                    <pic:cNvPr id="1704784667" name="Picture 2" descr="A sequence diagram for the Saving process of the Password Manager.&#10;The three lifelines are Webpage, updateFile, and the Crypto API."/>
+                    <pic:cNvPicPr/>
+                  </pic:nvPicPr>
+                  <pic:blipFill>
+                    <a:blip r:embed="rId8">
+                      <a:extLst>
+                        <a:ext uri="{28A0092B-C50C-407E-A947-70E740481C1C}">
+                          <a14:useLocalDpi xmlns:a14="http://schemas.microsoft.com/office/drawing/2010/main" val="0"/>
+                        </a:ext>
+                      </a:extLst>
+                    </a:blip>
+                    <a:stretch>
+                      <a:fillRect/>
+                    </a:stretch>
+                  </pic:blipFill>
+                  <pic:spPr>
+                    <a:xfrm>
+                      <a:off x="0" y="0"/>
+                      <a:ext cx="5162550" cy="4400550"/>
+                    </a:xfrm>
+                    <a:prstGeom prst="rect">
+                      <a:avLst/>
+                    </a:prstGeom>
+                  </pic:spPr>
+                </pic:pic>
+              </a:graphicData>
+            </a:graphic>
+          </wp:inline>
+        </w:drawing>
+      </w:r>
+    </w:p>
+    <w:p>
+      <w:r>
+        <w:lastRenderedPageBreak/>
         <w:t>(Note: There is a sitemap in the template, but this is a SPA, so it is irrelevant)</w:t>
       </w:r>
     </w:p>
@@ -524,6 +1085,11 @@
       </w:r>
       <w:r>
         <w:t>“Wireframes” in the template)</w:t>
+      </w:r>
+    </w:p>
+    <w:p>
+      <w:r>
+        <w:t>Below are the initial page designs, these were adjusted during implementation.</w:t>
       </w:r>
     </w:p>
     <w:p>
@@ -547,7 +1113,7 @@
                     <pic:cNvPicPr/>
                   </pic:nvPicPr>
                   <pic:blipFill>
-                    <a:blip r:embed="rId5">
+                    <a:blip r:embed="rId9">
                       <a:extLst>
                         <a:ext uri="{28A0092B-C50C-407E-A947-70E740481C1C}">
                           <a14:useLocalDpi xmlns:a14="http://schemas.microsoft.com/office/drawing/2010/main" val="0"/>
@@ -579,7 +1145,6 @@
         <w:rPr>
           <w:noProof/>
         </w:rPr>
-        <w:lastRenderedPageBreak/>
         <w:drawing>
           <wp:inline distT="0" distB="0" distL="0" distR="0" wp14:anchorId="58153DC2" wp14:editId="4938CD0F">
             <wp:extent cx="4572638" cy="2381582"/>
@@ -596,7 +1161,7 @@
                     <pic:cNvPicPr/>
                   </pic:nvPicPr>
                   <pic:blipFill>
-                    <a:blip r:embed="rId6">
+                    <a:blip r:embed="rId10">
                       <a:extLst>
                         <a:ext uri="{28A0092B-C50C-407E-A947-70E740481C1C}">
                           <a14:useLocalDpi xmlns:a14="http://schemas.microsoft.com/office/drawing/2010/main" val="0"/>
@@ -674,7 +1239,7 @@
                     <pic:cNvPicPr/>
                   </pic:nvPicPr>
                   <pic:blipFill>
-                    <a:blip r:embed="rId7"/>
+                    <a:blip r:embed="rId11"/>
                     <a:stretch>
                       <a:fillRect/>
                     </a:stretch>
@@ -732,7 +1297,11 @@
         <w:t xml:space="preserve">assword sets the password box from the “password” type to “text”, making it visible and </w:t>
       </w:r>
       <w:r>
-        <w:t>able to be directly copied.</w:t>
+        <w:t xml:space="preserve">able </w:t>
+      </w:r>
+      <w:r>
+        <w:lastRenderedPageBreak/>
+        <w:t>to be directly copied.</w:t>
       </w:r>
       <w:r>
         <w:br/>
@@ -751,6 +1320,69 @@
     </w:p>
     <w:p>
       <w:pPr>
+        <w:rPr>
+          <w:b/>
+          <w:bCs/>
+          <w:color w:val="FF0000"/>
+        </w:rPr>
+      </w:pPr>
+      <w:r>
+        <w:rPr>
+          <w:noProof/>
+        </w:rPr>
+        <w:drawing>
+          <wp:inline distT="0" distB="0" distL="0" distR="0" wp14:anchorId="7F075C46" wp14:editId="6ED7EC95">
+            <wp:extent cx="5731510" cy="1506855"/>
+            <wp:effectExtent l="0" t="0" r="2540" b="0"/>
+            <wp:docPr id="1719050561" name="Picture 1" descr="A screenshot of a computer&#10;&#10;Description automatically generated"/>
+            <wp:cNvGraphicFramePr>
+              <a:graphicFrameLocks xmlns:a="http://schemas.openxmlformats.org/drawingml/2006/main" noChangeAspect="1"/>
+            </wp:cNvGraphicFramePr>
+            <a:graphic xmlns:a="http://schemas.openxmlformats.org/drawingml/2006/main">
+              <a:graphicData uri="http://schemas.openxmlformats.org/drawingml/2006/picture">
+                <pic:pic xmlns:pic="http://schemas.openxmlformats.org/drawingml/2006/picture">
+                  <pic:nvPicPr>
+                    <pic:cNvPr id="1719050561" name="Picture 1" descr="A screenshot of a computer&#10;&#10;Description automatically generated"/>
+                    <pic:cNvPicPr/>
+                  </pic:nvPicPr>
+                  <pic:blipFill>
+                    <a:blip r:embed="rId12"/>
+                    <a:stretch>
+                      <a:fillRect/>
+                    </a:stretch>
+                  </pic:blipFill>
+                  <pic:spPr>
+                    <a:xfrm>
+                      <a:off x="0" y="0"/>
+                      <a:ext cx="5731510" cy="1506855"/>
+                    </a:xfrm>
+                    <a:prstGeom prst="rect">
+                      <a:avLst/>
+                    </a:prstGeom>
+                  </pic:spPr>
+                </pic:pic>
+              </a:graphicData>
+            </a:graphic>
+          </wp:inline>
+        </w:drawing>
+      </w:r>
+      <w:r>
+        <w:rPr>
+          <w:color w:val="FF0000"/>
+        </w:rPr>
+        <w:br/>
+      </w:r>
+      <w:r>
+        <w:rPr>
+          <w:b/>
+          <w:bCs/>
+          <w:color w:val="FF0000"/>
+        </w:rPr>
+        <w:t>PLACEHOLDER</w:t>
+      </w:r>
+    </w:p>
+    <w:p>
+      <w:pPr>
         <w:pStyle w:val="Heading2"/>
       </w:pPr>
       <w:r>
@@ -804,11 +1436,42 @@
       </w:r>
     </w:p>
     <w:p>
+      <w:r>
+        <w:t xml:space="preserve">As the program required </w:t>
+      </w:r>
+      <w:proofErr w:type="gramStart"/>
+      <w:r>
+        <w:t>a number of</w:t>
+      </w:r>
+      <w:proofErr w:type="gramEnd"/>
+      <w:r>
+        <w:t xml:space="preserve"> HTML element creations, namely the creation of the Credential </w:t>
+      </w:r>
+      <w:r>
+        <w:t>containers</w:t>
+      </w:r>
+      <w:r>
+        <w:t xml:space="preserve">, and these elements needed to be uniquely identified, the </w:t>
+      </w:r>
+      <w:r>
+        <w:t>function for creating containers is</w:t>
+      </w:r>
+      <w:r>
+        <w:t xml:space="preserve"> incredibly </w:t>
+      </w:r>
+      <w:r>
+        <w:t>large, almost certainly being slower than using HTML templates to create non-uniquely identified elements.</w:t>
+      </w:r>
+      <w:r>
+        <w:t xml:space="preserve"> The only potential improvement that could be made would be to use templates, and then modify IDs, though this has not been implemented.</w:t>
+      </w:r>
+    </w:p>
+    <w:p/>
+    <w:p>
       <w:pPr>
         <w:pStyle w:val="Heading1"/>
       </w:pPr>
       <w:r>
-        <w:lastRenderedPageBreak/>
         <w:t>GitHub</w:t>
       </w:r>
       <w:r>
@@ -816,7 +1479,7 @@
       </w:r>
     </w:p>
     <w:p>
-      <w:hyperlink r:id="rId8" w:history="1">
+      <w:hyperlink r:id="rId13" w:history="1">
         <w:r>
           <w:rPr>
             <w:rStyle w:val="Hyperlink"/>
@@ -919,7 +1582,7 @@
       <w:r>
         <w:t xml:space="preserve"> Source: </w:t>
       </w:r>
-      <w:hyperlink r:id="rId9" w:history="1">
+      <w:hyperlink r:id="rId14" w:history="1">
         <w:r>
           <w:rPr>
             <w:rStyle w:val="Hyperlink"/>
@@ -941,7 +1604,7 @@
       <w:r>
         <w:t xml:space="preserve"> Section 1, Source: </w:t>
       </w:r>
-      <w:hyperlink r:id="rId10" w:history="1">
+      <w:hyperlink r:id="rId15" w:history="1">
         <w:r>
           <w:rPr>
             <w:rStyle w:val="Hyperlink"/>
@@ -961,6 +1624,216 @@
     </w:sectPr>
   </w:body>
 </w:document>
+</file>
+
+<file path=word/numbering.xml><?xml version="1.0" encoding="utf-8"?>
+<w:numbering xmlns:wpc="http://schemas.microsoft.com/office/word/2010/wordprocessingCanvas" xmlns:cx="http://schemas.microsoft.com/office/drawing/2014/chartex" xmlns:cx1="http://schemas.microsoft.com/office/drawing/2015/9/8/chartex" xmlns:cx2="http://schemas.microsoft.com/office/drawing/2015/10/21/chartex" xmlns:cx3="http://schemas.microsoft.com/office/drawing/2016/5/9/chartex" xmlns:cx4="http://schemas.microsoft.com/office/drawing/2016/5/10/chartex" xmlns:cx5="http://schemas.microsoft.com/office/drawing/2016/5/11/chartex" xmlns:cx6="http://schemas.microsoft.com/office/drawing/2016/5/12/chartex" xmlns:cx7="http://schemas.microsoft.com/office/drawing/2016/5/13/chartex" xmlns:cx8="http://schemas.microsoft.com/office/drawing/2016/5/14/chartex" xmlns:mc="http://schemas.openxmlformats.org/markup-compatibility/2006" xmlns:aink="http://schemas.microsoft.com/office/drawing/2016/ink" xmlns:am3d="http://schemas.microsoft.com/office/drawing/2017/model3d" xmlns:o="urn:schemas-microsoft-com:office:office" xmlns:oel="http://schemas.microsoft.com/office/2019/extlst" xmlns:r="http://schemas.openxmlformats.org/officeDocument/2006/relationships" xmlns:m="http://schemas.openxmlformats.org/officeDocument/2006/math" xmlns:v="urn:schemas-microsoft-com:vml" xmlns:wp14="http://schemas.microsoft.com/office/word/2010/wordprocessingDrawing" xmlns:wp="http://schemas.openxmlformats.org/drawingml/2006/wordprocessingDrawing" xmlns:w10="urn:schemas-microsoft-com:office:word" xmlns:w="http://schemas.openxmlformats.org/wordprocessingml/2006/main" xmlns:w14="http://schemas.microsoft.com/office/word/2010/wordml" xmlns:w15="http://schemas.microsoft.com/office/word/2012/wordml" xmlns:w16cex="http://schemas.microsoft.com/office/word/2018/wordml/cex" xmlns:w16cid="http://schemas.microsoft.com/office/word/2016/wordml/cid" xmlns:w16="http://schemas.microsoft.com/office/word/2018/wordml" xmlns:w16du="http://schemas.microsoft.com/office/word/2023/wordml/word16du" xmlns:w16sdtdh="http://schemas.microsoft.com/office/word/2020/wordml/sdtdatahash" xmlns:w16se="http://schemas.microsoft.com/office/word/2015/wordml/symex" xmlns:wpg="http://schemas.microsoft.com/office/word/2010/wordprocessingGroup" xmlns:wpi="http://schemas.microsoft.com/office/word/2010/wordprocessingInk" xmlns:wne="http://schemas.microsoft.com/office/word/2006/wordml" xmlns:wps="http://schemas.microsoft.com/office/word/2010/wordprocessingShape" mc:Ignorable="w14 w15 w16se w16cid w16 w16cex w16sdtdh w16du wp14">
+  <w:abstractNum w:abstractNumId="0" w15:restartNumberingAfterBreak="0">
+    <w:nsid w:val="04BE281D"/>
+    <w:multiLevelType w:val="hybridMultilevel"/>
+    <w:tmpl w:val="2DD8023C"/>
+    <w:lvl w:ilvl="0" w:tplc="0809000F">
+      <w:start w:val="1"/>
+      <w:numFmt w:val="decimal"/>
+      <w:lvlText w:val="%1."/>
+      <w:lvlJc w:val="left"/>
+      <w:pPr>
+        <w:ind w:left="720" w:hanging="360"/>
+      </w:pPr>
+    </w:lvl>
+    <w:lvl w:ilvl="1" w:tplc="08090019" w:tentative="1">
+      <w:start w:val="1"/>
+      <w:numFmt w:val="lowerLetter"/>
+      <w:lvlText w:val="%2."/>
+      <w:lvlJc w:val="left"/>
+      <w:pPr>
+        <w:ind w:left="1440" w:hanging="360"/>
+      </w:pPr>
+    </w:lvl>
+    <w:lvl w:ilvl="2" w:tplc="0809001B" w:tentative="1">
+      <w:start w:val="1"/>
+      <w:numFmt w:val="lowerRoman"/>
+      <w:lvlText w:val="%3."/>
+      <w:lvlJc w:val="right"/>
+      <w:pPr>
+        <w:ind w:left="2160" w:hanging="180"/>
+      </w:pPr>
+    </w:lvl>
+    <w:lvl w:ilvl="3" w:tplc="0809000F" w:tentative="1">
+      <w:start w:val="1"/>
+      <w:numFmt w:val="decimal"/>
+      <w:lvlText w:val="%4."/>
+      <w:lvlJc w:val="left"/>
+      <w:pPr>
+        <w:ind w:left="2880" w:hanging="360"/>
+      </w:pPr>
+    </w:lvl>
+    <w:lvl w:ilvl="4" w:tplc="08090019" w:tentative="1">
+      <w:start w:val="1"/>
+      <w:numFmt w:val="lowerLetter"/>
+      <w:lvlText w:val="%5."/>
+      <w:lvlJc w:val="left"/>
+      <w:pPr>
+        <w:ind w:left="3600" w:hanging="360"/>
+      </w:pPr>
+    </w:lvl>
+    <w:lvl w:ilvl="5" w:tplc="0809001B" w:tentative="1">
+      <w:start w:val="1"/>
+      <w:numFmt w:val="lowerRoman"/>
+      <w:lvlText w:val="%6."/>
+      <w:lvlJc w:val="right"/>
+      <w:pPr>
+        <w:ind w:left="4320" w:hanging="180"/>
+      </w:pPr>
+    </w:lvl>
+    <w:lvl w:ilvl="6" w:tplc="0809000F" w:tentative="1">
+      <w:start w:val="1"/>
+      <w:numFmt w:val="decimal"/>
+      <w:lvlText w:val="%7."/>
+      <w:lvlJc w:val="left"/>
+      <w:pPr>
+        <w:ind w:left="5040" w:hanging="360"/>
+      </w:pPr>
+    </w:lvl>
+    <w:lvl w:ilvl="7" w:tplc="08090019" w:tentative="1">
+      <w:start w:val="1"/>
+      <w:numFmt w:val="lowerLetter"/>
+      <w:lvlText w:val="%8."/>
+      <w:lvlJc w:val="left"/>
+      <w:pPr>
+        <w:ind w:left="5760" w:hanging="360"/>
+      </w:pPr>
+    </w:lvl>
+    <w:lvl w:ilvl="8" w:tplc="0809001B" w:tentative="1">
+      <w:start w:val="1"/>
+      <w:numFmt w:val="lowerRoman"/>
+      <w:lvlText w:val="%9."/>
+      <w:lvlJc w:val="right"/>
+      <w:pPr>
+        <w:ind w:left="6480" w:hanging="180"/>
+      </w:pPr>
+    </w:lvl>
+  </w:abstractNum>
+  <w:abstractNum w:abstractNumId="1" w15:restartNumberingAfterBreak="0">
+    <w:nsid w:val="26943272"/>
+    <w:multiLevelType w:val="hybridMultilevel"/>
+    <w:tmpl w:val="D4BA8792"/>
+    <w:lvl w:ilvl="0" w:tplc="08090001">
+      <w:start w:val="1"/>
+      <w:numFmt w:val="bullet"/>
+      <w:lvlText w:val=""/>
+      <w:lvlJc w:val="left"/>
+      <w:pPr>
+        <w:ind w:left="720" w:hanging="360"/>
+      </w:pPr>
+      <w:rPr>
+        <w:rFonts w:ascii="Symbol" w:hAnsi="Symbol" w:hint="default"/>
+      </w:rPr>
+    </w:lvl>
+    <w:lvl w:ilvl="1" w:tplc="08090003" w:tentative="1">
+      <w:start w:val="1"/>
+      <w:numFmt w:val="bullet"/>
+      <w:lvlText w:val="o"/>
+      <w:lvlJc w:val="left"/>
+      <w:pPr>
+        <w:ind w:left="1440" w:hanging="360"/>
+      </w:pPr>
+      <w:rPr>
+        <w:rFonts w:ascii="Courier New" w:hAnsi="Courier New" w:cs="Courier New" w:hint="default"/>
+      </w:rPr>
+    </w:lvl>
+    <w:lvl w:ilvl="2" w:tplc="08090005" w:tentative="1">
+      <w:start w:val="1"/>
+      <w:numFmt w:val="bullet"/>
+      <w:lvlText w:val=""/>
+      <w:lvlJc w:val="left"/>
+      <w:pPr>
+        <w:ind w:left="2160" w:hanging="360"/>
+      </w:pPr>
+      <w:rPr>
+        <w:rFonts w:ascii="Wingdings" w:hAnsi="Wingdings" w:hint="default"/>
+      </w:rPr>
+    </w:lvl>
+    <w:lvl w:ilvl="3" w:tplc="08090001" w:tentative="1">
+      <w:start w:val="1"/>
+      <w:numFmt w:val="bullet"/>
+      <w:lvlText w:val=""/>
+      <w:lvlJc w:val="left"/>
+      <w:pPr>
+        <w:ind w:left="2880" w:hanging="360"/>
+      </w:pPr>
+      <w:rPr>
+        <w:rFonts w:ascii="Symbol" w:hAnsi="Symbol" w:hint="default"/>
+      </w:rPr>
+    </w:lvl>
+    <w:lvl w:ilvl="4" w:tplc="08090003" w:tentative="1">
+      <w:start w:val="1"/>
+      <w:numFmt w:val="bullet"/>
+      <w:lvlText w:val="o"/>
+      <w:lvlJc w:val="left"/>
+      <w:pPr>
+        <w:ind w:left="3600" w:hanging="360"/>
+      </w:pPr>
+      <w:rPr>
+        <w:rFonts w:ascii="Courier New" w:hAnsi="Courier New" w:cs="Courier New" w:hint="default"/>
+      </w:rPr>
+    </w:lvl>
+    <w:lvl w:ilvl="5" w:tplc="08090005" w:tentative="1">
+      <w:start w:val="1"/>
+      <w:numFmt w:val="bullet"/>
+      <w:lvlText w:val=""/>
+      <w:lvlJc w:val="left"/>
+      <w:pPr>
+        <w:ind w:left="4320" w:hanging="360"/>
+      </w:pPr>
+      <w:rPr>
+        <w:rFonts w:ascii="Wingdings" w:hAnsi="Wingdings" w:hint="default"/>
+      </w:rPr>
+    </w:lvl>
+    <w:lvl w:ilvl="6" w:tplc="08090001" w:tentative="1">
+      <w:start w:val="1"/>
+      <w:numFmt w:val="bullet"/>
+      <w:lvlText w:val=""/>
+      <w:lvlJc w:val="left"/>
+      <w:pPr>
+        <w:ind w:left="5040" w:hanging="360"/>
+      </w:pPr>
+      <w:rPr>
+        <w:rFonts w:ascii="Symbol" w:hAnsi="Symbol" w:hint="default"/>
+      </w:rPr>
+    </w:lvl>
+    <w:lvl w:ilvl="7" w:tplc="08090003" w:tentative="1">
+      <w:start w:val="1"/>
+      <w:numFmt w:val="bullet"/>
+      <w:lvlText w:val="o"/>
+      <w:lvlJc w:val="left"/>
+      <w:pPr>
+        <w:ind w:left="5760" w:hanging="360"/>
+      </w:pPr>
+      <w:rPr>
+        <w:rFonts w:ascii="Courier New" w:hAnsi="Courier New" w:cs="Courier New" w:hint="default"/>
+      </w:rPr>
+    </w:lvl>
+    <w:lvl w:ilvl="8" w:tplc="08090005" w:tentative="1">
+      <w:start w:val="1"/>
+      <w:numFmt w:val="bullet"/>
+      <w:lvlText w:val=""/>
+      <w:lvlJc w:val="left"/>
+      <w:pPr>
+        <w:ind w:left="6480" w:hanging="360"/>
+      </w:pPr>
+      <w:rPr>
+        <w:rFonts w:ascii="Wingdings" w:hAnsi="Wingdings" w:hint="default"/>
+      </w:rPr>
+    </w:lvl>
+  </w:abstractNum>
+  <w:num w:numId="1" w16cid:durableId="495346988">
+    <w:abstractNumId w:val="1"/>
+  </w:num>
+  <w:num w:numId="2" w16cid:durableId="603073161">
+    <w:abstractNumId w:val="0"/>
+  </w:num>
+</w:numbering>
 </file>
 
 <file path=word/styles.xml><?xml version="1.0" encoding="utf-8"?>
@@ -1517,6 +2390,48 @@
       <w:shd w:val="clear" w:color="auto" w:fill="E1DFDD"/>
     </w:rPr>
   </w:style>
+  <w:style w:type="character" w:styleId="FollowedHyperlink">
+    <w:name w:val="FollowedHyperlink"/>
+    <w:basedOn w:val="DefaultParagraphFont"/>
+    <w:uiPriority w:val="99"/>
+    <w:semiHidden/>
+    <w:unhideWhenUsed/>
+    <w:rsid w:val="00AA373C"/>
+    <w:rPr>
+      <w:color w:val="954F72" w:themeColor="followedHyperlink"/>
+      <w:u w:val="single"/>
+    </w:rPr>
+  </w:style>
+  <w:style w:type="paragraph" w:styleId="ListParagraph">
+    <w:name w:val="List Paragraph"/>
+    <w:basedOn w:val="Normal"/>
+    <w:uiPriority w:val="34"/>
+    <w:qFormat/>
+    <w:rsid w:val="005442ED"/>
+    <w:pPr>
+      <w:ind w:left="720"/>
+      <w:contextualSpacing/>
+    </w:pPr>
+  </w:style>
+  <w:style w:type="table" w:styleId="TableGrid">
+    <w:name w:val="Table Grid"/>
+    <w:basedOn w:val="TableNormal"/>
+    <w:uiPriority w:val="39"/>
+    <w:rsid w:val="005442ED"/>
+    <w:pPr>
+      <w:spacing w:after="0" w:line="240" w:lineRule="auto"/>
+    </w:pPr>
+    <w:tblPr>
+      <w:tblBorders>
+        <w:top w:val="single" w:sz="4" w:space="0" w:color="auto"/>
+        <w:left w:val="single" w:sz="4" w:space="0" w:color="auto"/>
+        <w:bottom w:val="single" w:sz="4" w:space="0" w:color="auto"/>
+        <w:right w:val="single" w:sz="4" w:space="0" w:color="auto"/>
+        <w:insideH w:val="single" w:sz="4" w:space="0" w:color="auto"/>
+        <w:insideV w:val="single" w:sz="4" w:space="0" w:color="auto"/>
+      </w:tblBorders>
+    </w:tblPr>
+  </w:style>
 </w:styles>
 </file>
 

</xml_diff>

<commit_message>
Page rolled back to last functional
Encryption and decryption functionality removed, please view the experimental branch for the incomplete code.
</commit_message>
<xml_diff>
--- a/COMP1004 Project.docx
+++ b/COMP1004 Project.docx
@@ -208,6 +208,718 @@
     </w:p>
     <w:p>
       <w:pPr>
+        <w:pStyle w:val="Heading2"/>
+      </w:pPr>
+      <w:r>
+        <w:t>Sprints</w:t>
+      </w:r>
+    </w:p>
+    <w:p>
+      <w:r>
+        <w:t>Microsoft Planner was used for sprint planning</w:t>
+      </w:r>
+      <w:r>
+        <w:t>, the task board containing the sprints being arranged into two columns: To Do, and In Progress.</w:t>
+      </w:r>
+    </w:p>
+    <w:p>
+      <w:r>
+        <w:t>Below are the contents of the individual sprints:</w:t>
+      </w:r>
+    </w:p>
+    <w:p>
+      <w:pPr>
+        <w:pStyle w:val="Heading3"/>
+      </w:pPr>
+      <w:r>
+        <w:t>Sprint 1</w:t>
+      </w:r>
+    </w:p>
+    <w:p>
+      <w:r>
+        <w:t>20/11/23 – 03/1</w:t>
+      </w:r>
+      <w:r>
+        <w:t>2</w:t>
+      </w:r>
+      <w:r>
+        <w:t>/23</w:t>
+      </w:r>
+    </w:p>
+    <w:p>
+      <w:r>
+        <w:t>Contents:</w:t>
+      </w:r>
+    </w:p>
+    <w:p>
+      <w:pPr>
+        <w:pStyle w:val="ListParagraph"/>
+        <w:numPr>
+          <w:ilvl w:val="0"/>
+          <w:numId w:val="3"/>
+        </w:numPr>
+      </w:pPr>
+      <w:r>
+        <w:t>Research password managers (complete)</w:t>
+      </w:r>
+    </w:p>
+    <w:p>
+      <w:pPr>
+        <w:pStyle w:val="ListParagraph"/>
+        <w:numPr>
+          <w:ilvl w:val="0"/>
+          <w:numId w:val="3"/>
+        </w:numPr>
+      </w:pPr>
+      <w:r>
+        <w:t>Research encryption algorithms (complete)</w:t>
+      </w:r>
+    </w:p>
+    <w:p>
+      <w:pPr>
+        <w:pStyle w:val="ListParagraph"/>
+        <w:numPr>
+          <w:ilvl w:val="0"/>
+          <w:numId w:val="3"/>
+        </w:numPr>
+      </w:pPr>
+      <w:r>
+        <w:t>Draft to end of design (incomplete)</w:t>
+      </w:r>
+    </w:p>
+    <w:p>
+      <w:r>
+        <w:lastRenderedPageBreak/>
+        <w:t>Though parts of the introduction and SDLC section were complete, they were not finished in their entirety, even at a draft level.</w:t>
+      </w:r>
+    </w:p>
+    <w:p>
+      <w:pPr>
+        <w:pStyle w:val="Heading3"/>
+      </w:pPr>
+      <w:r>
+        <w:t>Sprint 2</w:t>
+      </w:r>
+    </w:p>
+    <w:p>
+      <w:r>
+        <w:t>04/12/23 – 17/12/23</w:t>
+      </w:r>
+    </w:p>
+    <w:p>
+      <w:r>
+        <w:t>Contents:</w:t>
+      </w:r>
+    </w:p>
+    <w:p>
+      <w:pPr>
+        <w:pStyle w:val="ListParagraph"/>
+        <w:numPr>
+          <w:ilvl w:val="0"/>
+          <w:numId w:val="4"/>
+        </w:numPr>
+      </w:pPr>
+      <w:r>
+        <w:t xml:space="preserve">Design </w:t>
+      </w:r>
+      <w:r>
+        <w:t>p</w:t>
+      </w:r>
+      <w:r>
+        <w:t>age (complete)</w:t>
+      </w:r>
+    </w:p>
+    <w:p>
+      <w:pPr>
+        <w:pStyle w:val="ListParagraph"/>
+        <w:numPr>
+          <w:ilvl w:val="0"/>
+          <w:numId w:val="4"/>
+        </w:numPr>
+      </w:pPr>
+      <w:r>
+        <w:t xml:space="preserve">Build </w:t>
+      </w:r>
+      <w:r>
+        <w:t>p</w:t>
+      </w:r>
+      <w:r>
+        <w:t xml:space="preserve">roof of </w:t>
+      </w:r>
+      <w:r>
+        <w:t>c</w:t>
+      </w:r>
+      <w:r>
+        <w:t xml:space="preserve">oncept </w:t>
+      </w:r>
+      <w:r>
+        <w:t>p</w:t>
+      </w:r>
+      <w:r>
+        <w:t>age (incomplete)</w:t>
+      </w:r>
+    </w:p>
+    <w:p>
+      <w:pPr>
+        <w:pStyle w:val="ListParagraph"/>
+        <w:numPr>
+          <w:ilvl w:val="0"/>
+          <w:numId w:val="4"/>
+        </w:numPr>
+      </w:pPr>
+      <w:r>
+        <w:t>Begin code development (incomplete)</w:t>
+      </w:r>
+    </w:p>
+    <w:p>
+      <w:r>
+        <w:t>Minimal progress was made this week, though the page design was drafted, this can be found in the Page Design section.</w:t>
+      </w:r>
+    </w:p>
+    <w:p>
+      <w:pPr>
+        <w:pStyle w:val="Heading3"/>
+      </w:pPr>
+      <w:r>
+        <w:t>Sprint 3</w:t>
+      </w:r>
+    </w:p>
+    <w:p>
+      <w:r>
+        <w:t>18/12/23 – 07/01/24 (Abnormal duration to cover the Christmas break)</w:t>
+      </w:r>
+    </w:p>
+    <w:p>
+      <w:r>
+        <w:t>Contents:</w:t>
+      </w:r>
+    </w:p>
+    <w:p>
+      <w:pPr>
+        <w:pStyle w:val="ListParagraph"/>
+        <w:numPr>
+          <w:ilvl w:val="0"/>
+          <w:numId w:val="6"/>
+        </w:numPr>
+      </w:pPr>
+      <w:r>
+        <w:t>Make page draft (complete)</w:t>
+      </w:r>
+    </w:p>
+    <w:p>
+      <w:pPr>
+        <w:pStyle w:val="ListParagraph"/>
+        <w:numPr>
+          <w:ilvl w:val="0"/>
+          <w:numId w:val="6"/>
+        </w:numPr>
+      </w:pPr>
+      <w:r>
+        <w:t>Add Sign In functionality (incomplete)</w:t>
+      </w:r>
+    </w:p>
+    <w:p>
+      <w:r>
+        <w:t xml:space="preserve">Though not explicitly planned, initial coding was started this sprint, though this was </w:t>
+      </w:r>
+      <w:proofErr w:type="gramStart"/>
+      <w:r>
+        <w:t>minimal</w:t>
+      </w:r>
+      <w:proofErr w:type="gramEnd"/>
+      <w:r>
+        <w:t xml:space="preserve"> and the webpage was in no way functional.</w:t>
+      </w:r>
+    </w:p>
+    <w:p>
+      <w:pPr>
+        <w:pStyle w:val="Heading3"/>
+      </w:pPr>
+      <w:r>
+        <w:t>Sprint 4</w:t>
+      </w:r>
+    </w:p>
+    <w:p>
+      <w:r>
+        <w:t>08/01/24 – 21/01/24</w:t>
+      </w:r>
+    </w:p>
+    <w:p>
+      <w:r>
+        <w:t>Contents:</w:t>
+      </w:r>
+    </w:p>
+    <w:p>
+      <w:pPr>
+        <w:pStyle w:val="ListParagraph"/>
+        <w:numPr>
+          <w:ilvl w:val="0"/>
+          <w:numId w:val="7"/>
+        </w:numPr>
+      </w:pPr>
+      <w:r>
+        <w:t>Add Sign In functionality (incomplete)</w:t>
+      </w:r>
+    </w:p>
+    <w:p>
+      <w:pPr>
+        <w:pStyle w:val="ListParagraph"/>
+        <w:numPr>
+          <w:ilvl w:val="0"/>
+          <w:numId w:val="7"/>
+        </w:numPr>
+      </w:pPr>
+      <w:r>
+        <w:t>Get initial Loading and Saving functional (incomplete)</w:t>
+      </w:r>
+    </w:p>
+    <w:p>
+      <w:pPr>
+        <w:pStyle w:val="ListParagraph"/>
+        <w:numPr>
+          <w:ilvl w:val="0"/>
+          <w:numId w:val="7"/>
+        </w:numPr>
+      </w:pPr>
+      <w:r>
+        <w:t>Password Encryption / Decryption added (incomplete)</w:t>
+      </w:r>
+    </w:p>
+    <w:p>
+      <w:pPr>
+        <w:pStyle w:val="ListParagraph"/>
+        <w:numPr>
+          <w:ilvl w:val="0"/>
+          <w:numId w:val="7"/>
+        </w:numPr>
+      </w:pPr>
+      <w:r>
+        <w:t>Make video (complete)</w:t>
+      </w:r>
+    </w:p>
+    <w:p>
+      <w:r>
+        <w:t>As a result of a focus on the video hand in, none of the other sprint tasks were completed. This said, progress had been made on the Sign In functionality.</w:t>
+      </w:r>
+    </w:p>
+    <w:p>
+      <w:pPr>
+        <w:pStyle w:val="Heading3"/>
+      </w:pPr>
+      <w:r>
+        <w:t>Sprint 5</w:t>
+      </w:r>
+    </w:p>
+    <w:p>
+      <w:r>
+        <w:t>22/01/24 – 04/02/24</w:t>
+      </w:r>
+    </w:p>
+    <w:p>
+      <w:r>
+        <w:t>Contents:</w:t>
+      </w:r>
+    </w:p>
+    <w:p>
+      <w:pPr>
+        <w:pStyle w:val="ListParagraph"/>
+        <w:numPr>
+          <w:ilvl w:val="0"/>
+          <w:numId w:val="8"/>
+        </w:numPr>
+      </w:pPr>
+      <w:r>
+        <w:t>Add Sign In functionality (incomplete)</w:t>
+      </w:r>
+    </w:p>
+    <w:p>
+      <w:pPr>
+        <w:pStyle w:val="ListParagraph"/>
+        <w:numPr>
+          <w:ilvl w:val="0"/>
+          <w:numId w:val="8"/>
+        </w:numPr>
+      </w:pPr>
+      <w:r>
+        <w:t>Get initial Loading and Saving functional (incomplete)</w:t>
+      </w:r>
+    </w:p>
+    <w:p>
+      <w:pPr>
+        <w:pStyle w:val="ListParagraph"/>
+        <w:numPr>
+          <w:ilvl w:val="0"/>
+          <w:numId w:val="8"/>
+        </w:numPr>
+      </w:pPr>
+      <w:r>
+        <w:t>Add Show/Hide functionality (incomplete)</w:t>
+      </w:r>
+    </w:p>
+    <w:p>
+      <w:pPr>
+        <w:pStyle w:val="ListParagraph"/>
+        <w:numPr>
+          <w:ilvl w:val="0"/>
+          <w:numId w:val="8"/>
+        </w:numPr>
+      </w:pPr>
+      <w:r>
+        <w:t>Add Copy functionality (incomplete)</w:t>
+      </w:r>
+    </w:p>
+    <w:p>
+      <w:pPr>
+        <w:pStyle w:val="ListParagraph"/>
+        <w:numPr>
+          <w:ilvl w:val="0"/>
+          <w:numId w:val="8"/>
+        </w:numPr>
+      </w:pPr>
+      <w:r>
+        <w:t>Password Encryption / Decryption added (incomplete)</w:t>
+      </w:r>
+    </w:p>
+    <w:p>
+      <w:pPr>
+        <w:pStyle w:val="ListParagraph"/>
+        <w:numPr>
+          <w:ilvl w:val="0"/>
+          <w:numId w:val="8"/>
+        </w:numPr>
+      </w:pPr>
+      <w:r>
+        <w:t xml:space="preserve">Add initial Sign In </w:t>
+      </w:r>
+      <w:r>
+        <w:t>f</w:t>
+      </w:r>
+      <w:r>
+        <w:t>unctionality (incomplete)</w:t>
+      </w:r>
+    </w:p>
+    <w:p>
+      <w:r>
+        <w:t>As a result of an overestimation of efficiency and difficulties with JavaScript file management, no tasks were completed during this sprint. This said, further progress was made towards the loading and saving.</w:t>
+      </w:r>
+    </w:p>
+    <w:p>
+      <w:pPr>
+        <w:pStyle w:val="Heading3"/>
+      </w:pPr>
+      <w:r>
+        <w:lastRenderedPageBreak/>
+        <w:t>Sprint 6</w:t>
+      </w:r>
+    </w:p>
+    <w:p>
+      <w:r>
+        <w:t>05/02/24 – 18/02/24</w:t>
+      </w:r>
+    </w:p>
+    <w:p>
+      <w:r>
+        <w:t>Contents:</w:t>
+      </w:r>
+    </w:p>
+    <w:p>
+      <w:pPr>
+        <w:pStyle w:val="ListParagraph"/>
+        <w:numPr>
+          <w:ilvl w:val="0"/>
+          <w:numId w:val="9"/>
+        </w:numPr>
+      </w:pPr>
+      <w:r>
+        <w:t>Add initial Sign In functionality (incomplete)</w:t>
+      </w:r>
+    </w:p>
+    <w:p>
+      <w:pPr>
+        <w:pStyle w:val="ListParagraph"/>
+        <w:numPr>
+          <w:ilvl w:val="0"/>
+          <w:numId w:val="9"/>
+        </w:numPr>
+      </w:pPr>
+      <w:r>
+        <w:t>Get initial Loading and Saving functional (incomplete)</w:t>
+      </w:r>
+    </w:p>
+    <w:p>
+      <w:r>
+        <w:t>As with Sprint 5, limited progress was made because of difficulties with JavaScript file management.</w:t>
+      </w:r>
+    </w:p>
+    <w:p>
+      <w:pPr>
+        <w:pStyle w:val="Heading3"/>
+      </w:pPr>
+      <w:r>
+        <w:t>Sprint 7</w:t>
+      </w:r>
+    </w:p>
+    <w:p>
+      <w:r>
+        <w:t>19/02/24 – 03/03/24</w:t>
+      </w:r>
+    </w:p>
+    <w:p>
+      <w:r>
+        <w:t>Contents:</w:t>
+      </w:r>
+    </w:p>
+    <w:p>
+      <w:pPr>
+        <w:pStyle w:val="ListParagraph"/>
+        <w:numPr>
+          <w:ilvl w:val="0"/>
+          <w:numId w:val="10"/>
+        </w:numPr>
+      </w:pPr>
+      <w:r>
+        <w:t>Add initial Sign In functionality (complete)</w:t>
+      </w:r>
+    </w:p>
+    <w:p>
+      <w:pPr>
+        <w:pStyle w:val="ListParagraph"/>
+        <w:numPr>
+          <w:ilvl w:val="0"/>
+          <w:numId w:val="10"/>
+        </w:numPr>
+      </w:pPr>
+      <w:r>
+        <w:t>Get initial Loading and Saving functional (incomplete)</w:t>
+      </w:r>
+    </w:p>
+    <w:p>
+      <w:r>
+        <w:t>Sign in was finally completed, and half of the second task -the loading- was also complete. As the export / save function had not been added yet, it could not be considered complete.</w:t>
+      </w:r>
+    </w:p>
+    <w:p>
+      <w:pPr>
+        <w:pStyle w:val="Heading3"/>
+      </w:pPr>
+      <w:r>
+        <w:t>Sprint 8</w:t>
+      </w:r>
+    </w:p>
+    <w:p>
+      <w:r>
+        <w:t>04/03/24 – 17/03/24</w:t>
+      </w:r>
+    </w:p>
+    <w:p>
+      <w:r>
+        <w:t>Contents:</w:t>
+      </w:r>
+    </w:p>
+    <w:p>
+      <w:pPr>
+        <w:pStyle w:val="ListParagraph"/>
+        <w:numPr>
+          <w:ilvl w:val="0"/>
+          <w:numId w:val="11"/>
+        </w:numPr>
+      </w:pPr>
+      <w:r>
+        <w:t>Add password copying (complete)</w:t>
+      </w:r>
+    </w:p>
+    <w:p>
+      <w:pPr>
+        <w:pStyle w:val="ListParagraph"/>
+        <w:numPr>
+          <w:ilvl w:val="0"/>
+          <w:numId w:val="11"/>
+        </w:numPr>
+      </w:pPr>
+      <w:r>
+        <w:t>Add the Show / Hide function (complete)</w:t>
+      </w:r>
+    </w:p>
+    <w:p>
+      <w:r>
+        <w:t>Both tasks for sprint 8 were completed, though these were smaller. Progress was made on unplanned tasks, but not sufficient to mark as complete.</w:t>
+      </w:r>
+    </w:p>
+    <w:p>
+      <w:pPr>
+        <w:pStyle w:val="Heading3"/>
+      </w:pPr>
+      <w:r>
+        <w:t>Sprint 9</w:t>
+      </w:r>
+    </w:p>
+    <w:p>
+      <w:r>
+        <w:t>18/03/24 – 31/03/24</w:t>
+      </w:r>
+    </w:p>
+    <w:p>
+      <w:r>
+        <w:t>Contents:</w:t>
+      </w:r>
+    </w:p>
+    <w:p>
+      <w:pPr>
+        <w:pStyle w:val="ListParagraph"/>
+        <w:numPr>
+          <w:ilvl w:val="0"/>
+          <w:numId w:val="12"/>
+        </w:numPr>
+      </w:pPr>
+      <w:r>
+        <w:t>Add credential display functionality (complete)</w:t>
+      </w:r>
+    </w:p>
+    <w:p>
+      <w:pPr>
+        <w:pStyle w:val="ListParagraph"/>
+        <w:numPr>
+          <w:ilvl w:val="0"/>
+          <w:numId w:val="12"/>
+        </w:numPr>
+      </w:pPr>
+      <w:r>
+        <w:t>Allow for the creation of credential display elements (complete)</w:t>
+      </w:r>
+    </w:p>
+    <w:p>
+      <w:pPr>
+        <w:pStyle w:val="ListParagraph"/>
+        <w:numPr>
+          <w:ilvl w:val="0"/>
+          <w:numId w:val="12"/>
+        </w:numPr>
+      </w:pPr>
+      <w:r>
+        <w:t>Allow for the creation of credentials (complete)</w:t>
+      </w:r>
+    </w:p>
+    <w:p>
+      <w:pPr>
+        <w:pStyle w:val="ListParagraph"/>
+        <w:numPr>
+          <w:ilvl w:val="0"/>
+          <w:numId w:val="12"/>
+        </w:numPr>
+      </w:pPr>
+      <w:r>
+        <w:t>Allow for credential updates to be saved (complete)</w:t>
+      </w:r>
+    </w:p>
+    <w:p>
+      <w:pPr>
+        <w:pStyle w:val="ListParagraph"/>
+        <w:numPr>
+          <w:ilvl w:val="0"/>
+          <w:numId w:val="12"/>
+        </w:numPr>
+      </w:pPr>
+      <w:r>
+        <w:t>Implement Encryption / Decryption / Hashing (incomplete)</w:t>
+      </w:r>
+    </w:p>
+    <w:p>
+      <w:pPr>
+        <w:pStyle w:val="ListParagraph"/>
+        <w:numPr>
+          <w:ilvl w:val="0"/>
+          <w:numId w:val="12"/>
+        </w:numPr>
+      </w:pPr>
+      <w:r>
+        <w:t>Test (incomplete)</w:t>
+      </w:r>
+    </w:p>
+    <w:p>
+      <w:r>
+        <w:t>Significant progress was made in sprint 9, leaving two remaining tasks program-side</w:t>
+      </w:r>
+      <w:r>
+        <w:t>. The password manager was now fully functional but lacked security.</w:t>
+      </w:r>
+    </w:p>
+    <w:p>
+      <w:pPr>
+        <w:pStyle w:val="Heading3"/>
+      </w:pPr>
+      <w:r>
+        <w:t>Sprint 10</w:t>
+      </w:r>
+    </w:p>
+    <w:p>
+      <w:r>
+        <w:t>01/04/24 – 14/04/24</w:t>
+      </w:r>
+    </w:p>
+    <w:p>
+      <w:r>
+        <w:t>Contents:</w:t>
+      </w:r>
+    </w:p>
+    <w:p>
+      <w:pPr>
+        <w:pStyle w:val="ListParagraph"/>
+        <w:numPr>
+          <w:ilvl w:val="0"/>
+          <w:numId w:val="13"/>
+        </w:numPr>
+      </w:pPr>
+      <w:r>
+        <w:t>Hashing added (complete)</w:t>
+      </w:r>
+    </w:p>
+    <w:p>
+      <w:pPr>
+        <w:pStyle w:val="ListParagraph"/>
+        <w:numPr>
+          <w:ilvl w:val="0"/>
+          <w:numId w:val="13"/>
+        </w:numPr>
+      </w:pPr>
+      <w:r>
+        <w:t>Encryption / Decryption added (incomplete)</w:t>
+      </w:r>
+    </w:p>
+    <w:p>
+      <w:pPr>
+        <w:pStyle w:val="ListParagraph"/>
+        <w:numPr>
+          <w:ilvl w:val="0"/>
+          <w:numId w:val="13"/>
+        </w:numPr>
+      </w:pPr>
+      <w:r>
+        <w:t>UML diagrams created (complete)</w:t>
+      </w:r>
+    </w:p>
+    <w:p>
+      <w:r>
+        <w:lastRenderedPageBreak/>
+        <w:t xml:space="preserve">Half-way through the sprint it was realised that time for the </w:t>
+      </w:r>
+      <w:r>
+        <w:t>p</w:t>
+      </w:r>
+      <w:r>
+        <w:t xml:space="preserve">ortfolio </w:t>
+      </w:r>
+      <w:r>
+        <w:t>w</w:t>
+      </w:r>
+      <w:r>
+        <w:t xml:space="preserve">riteup was running out, so my priorities switched to </w:t>
+      </w:r>
+      <w:r>
+        <w:t>completing it. This means that the encryption and decryption functionalities will not be implemented before this portfolio is submitted, if ever.</w:t>
+      </w:r>
+    </w:p>
+    <w:p>
+      <w:pPr>
         <w:pStyle w:val="Heading1"/>
       </w:pPr>
       <w:r>
@@ -286,7 +998,6 @@
     </w:p>
     <w:p>
       <w:r>
-        <w:lastRenderedPageBreak/>
         <w:t xml:space="preserve">Password managers are effectively databases which store usernames and passwords for different sites in </w:t>
       </w:r>
       <w:r>
@@ -521,6 +1232,7 @@
     </w:p>
     <w:p>
       <w:r>
+        <w:lastRenderedPageBreak/>
         <w:t>Below is the Use Case Diagram for these stories:</w:t>
       </w:r>
       <w:r>
@@ -573,7 +1285,6 @@
     <w:p/>
     <w:p>
       <w:r>
-        <w:lastRenderedPageBreak/>
         <w:t>Decomposed Sign In process:</w:t>
       </w:r>
     </w:p>
@@ -957,7 +1668,6 @@
     </w:p>
     <w:p>
       <w:r>
-        <w:lastRenderedPageBreak/>
         <w:t>A sequence diagram for the Sign-In process:</w:t>
       </w:r>
       <w:r>
@@ -1013,6 +1723,7 @@
     <w:p/>
     <w:p>
       <w:r>
+        <w:lastRenderedPageBreak/>
         <w:t>A sequence diagram for the Saving process:</w:t>
       </w:r>
       <w:r>
@@ -1067,7 +1778,6 @@
     </w:p>
     <w:p>
       <w:r>
-        <w:lastRenderedPageBreak/>
         <w:t>(Note: There is a sitemap in the template, but this is a SPA, so it is irrelevant)</w:t>
       </w:r>
     </w:p>
@@ -1145,6 +1855,7 @@
         <w:rPr>
           <w:noProof/>
         </w:rPr>
+        <w:lastRenderedPageBreak/>
         <w:drawing>
           <wp:inline distT="0" distB="0" distL="0" distR="0" wp14:anchorId="58153DC2" wp14:editId="4938CD0F">
             <wp:extent cx="4572638" cy="2381582"/>
@@ -1297,11 +2008,7 @@
         <w:t xml:space="preserve">assword sets the password box from the “password” type to “text”, making it visible and </w:t>
       </w:r>
       <w:r>
-        <w:t xml:space="preserve">able </w:t>
-      </w:r>
-      <w:r>
-        <w:lastRenderedPageBreak/>
-        <w:t>to be directly copied.</w:t>
+        <w:t>able to be directly copied.</w:t>
       </w:r>
       <w:r>
         <w:br/>
@@ -1386,6 +2093,7 @@
         <w:pStyle w:val="Heading2"/>
       </w:pPr>
       <w:r>
+        <w:lastRenderedPageBreak/>
         <w:t>Issues and Constraints</w:t>
       </w:r>
     </w:p>
@@ -1629,6 +2337,119 @@
 <file path=word/numbering.xml><?xml version="1.0" encoding="utf-8"?>
 <w:numbering xmlns:wpc="http://schemas.microsoft.com/office/word/2010/wordprocessingCanvas" xmlns:cx="http://schemas.microsoft.com/office/drawing/2014/chartex" xmlns:cx1="http://schemas.microsoft.com/office/drawing/2015/9/8/chartex" xmlns:cx2="http://schemas.microsoft.com/office/drawing/2015/10/21/chartex" xmlns:cx3="http://schemas.microsoft.com/office/drawing/2016/5/9/chartex" xmlns:cx4="http://schemas.microsoft.com/office/drawing/2016/5/10/chartex" xmlns:cx5="http://schemas.microsoft.com/office/drawing/2016/5/11/chartex" xmlns:cx6="http://schemas.microsoft.com/office/drawing/2016/5/12/chartex" xmlns:cx7="http://schemas.microsoft.com/office/drawing/2016/5/13/chartex" xmlns:cx8="http://schemas.microsoft.com/office/drawing/2016/5/14/chartex" xmlns:mc="http://schemas.openxmlformats.org/markup-compatibility/2006" xmlns:aink="http://schemas.microsoft.com/office/drawing/2016/ink" xmlns:am3d="http://schemas.microsoft.com/office/drawing/2017/model3d" xmlns:o="urn:schemas-microsoft-com:office:office" xmlns:oel="http://schemas.microsoft.com/office/2019/extlst" xmlns:r="http://schemas.openxmlformats.org/officeDocument/2006/relationships" xmlns:m="http://schemas.openxmlformats.org/officeDocument/2006/math" xmlns:v="urn:schemas-microsoft-com:vml" xmlns:wp14="http://schemas.microsoft.com/office/word/2010/wordprocessingDrawing" xmlns:wp="http://schemas.openxmlformats.org/drawingml/2006/wordprocessingDrawing" xmlns:w10="urn:schemas-microsoft-com:office:word" xmlns:w="http://schemas.openxmlformats.org/wordprocessingml/2006/main" xmlns:w14="http://schemas.microsoft.com/office/word/2010/wordml" xmlns:w15="http://schemas.microsoft.com/office/word/2012/wordml" xmlns:w16cex="http://schemas.microsoft.com/office/word/2018/wordml/cex" xmlns:w16cid="http://schemas.microsoft.com/office/word/2016/wordml/cid" xmlns:w16="http://schemas.microsoft.com/office/word/2018/wordml" xmlns:w16du="http://schemas.microsoft.com/office/word/2023/wordml/word16du" xmlns:w16sdtdh="http://schemas.microsoft.com/office/word/2020/wordml/sdtdatahash" xmlns:w16se="http://schemas.microsoft.com/office/word/2015/wordml/symex" xmlns:wpg="http://schemas.microsoft.com/office/word/2010/wordprocessingGroup" xmlns:wpi="http://schemas.microsoft.com/office/word/2010/wordprocessingInk" xmlns:wne="http://schemas.microsoft.com/office/word/2006/wordml" xmlns:wps="http://schemas.microsoft.com/office/word/2010/wordprocessingShape" mc:Ignorable="w14 w15 w16se w16cid w16 w16cex w16sdtdh w16du wp14">
   <w:abstractNum w:abstractNumId="0" w15:restartNumberingAfterBreak="0">
+    <w:nsid w:val="01164834"/>
+    <w:multiLevelType w:val="hybridMultilevel"/>
+    <w:tmpl w:val="72D6F2CC"/>
+    <w:lvl w:ilvl="0" w:tplc="08090001">
+      <w:start w:val="1"/>
+      <w:numFmt w:val="bullet"/>
+      <w:lvlText w:val=""/>
+      <w:lvlJc w:val="left"/>
+      <w:pPr>
+        <w:ind w:left="720" w:hanging="360"/>
+      </w:pPr>
+      <w:rPr>
+        <w:rFonts w:ascii="Symbol" w:hAnsi="Symbol" w:hint="default"/>
+      </w:rPr>
+    </w:lvl>
+    <w:lvl w:ilvl="1" w:tplc="08090003" w:tentative="1">
+      <w:start w:val="1"/>
+      <w:numFmt w:val="bullet"/>
+      <w:lvlText w:val="o"/>
+      <w:lvlJc w:val="left"/>
+      <w:pPr>
+        <w:ind w:left="1440" w:hanging="360"/>
+      </w:pPr>
+      <w:rPr>
+        <w:rFonts w:ascii="Courier New" w:hAnsi="Courier New" w:cs="Courier New" w:hint="default"/>
+      </w:rPr>
+    </w:lvl>
+    <w:lvl w:ilvl="2" w:tplc="08090005" w:tentative="1">
+      <w:start w:val="1"/>
+      <w:numFmt w:val="bullet"/>
+      <w:lvlText w:val=""/>
+      <w:lvlJc w:val="left"/>
+      <w:pPr>
+        <w:ind w:left="2160" w:hanging="360"/>
+      </w:pPr>
+      <w:rPr>
+        <w:rFonts w:ascii="Wingdings" w:hAnsi="Wingdings" w:hint="default"/>
+      </w:rPr>
+    </w:lvl>
+    <w:lvl w:ilvl="3" w:tplc="08090001" w:tentative="1">
+      <w:start w:val="1"/>
+      <w:numFmt w:val="bullet"/>
+      <w:lvlText w:val=""/>
+      <w:lvlJc w:val="left"/>
+      <w:pPr>
+        <w:ind w:left="2880" w:hanging="360"/>
+      </w:pPr>
+      <w:rPr>
+        <w:rFonts w:ascii="Symbol" w:hAnsi="Symbol" w:hint="default"/>
+      </w:rPr>
+    </w:lvl>
+    <w:lvl w:ilvl="4" w:tplc="08090003" w:tentative="1">
+      <w:start w:val="1"/>
+      <w:numFmt w:val="bullet"/>
+      <w:lvlText w:val="o"/>
+      <w:lvlJc w:val="left"/>
+      <w:pPr>
+        <w:ind w:left="3600" w:hanging="360"/>
+      </w:pPr>
+      <w:rPr>
+        <w:rFonts w:ascii="Courier New" w:hAnsi="Courier New" w:cs="Courier New" w:hint="default"/>
+      </w:rPr>
+    </w:lvl>
+    <w:lvl w:ilvl="5" w:tplc="08090005" w:tentative="1">
+      <w:start w:val="1"/>
+      <w:numFmt w:val="bullet"/>
+      <w:lvlText w:val=""/>
+      <w:lvlJc w:val="left"/>
+      <w:pPr>
+        <w:ind w:left="4320" w:hanging="360"/>
+      </w:pPr>
+      <w:rPr>
+        <w:rFonts w:ascii="Wingdings" w:hAnsi="Wingdings" w:hint="default"/>
+      </w:rPr>
+    </w:lvl>
+    <w:lvl w:ilvl="6" w:tplc="08090001" w:tentative="1">
+      <w:start w:val="1"/>
+      <w:numFmt w:val="bullet"/>
+      <w:lvlText w:val=""/>
+      <w:lvlJc w:val="left"/>
+      <w:pPr>
+        <w:ind w:left="5040" w:hanging="360"/>
+      </w:pPr>
+      <w:rPr>
+        <w:rFonts w:ascii="Symbol" w:hAnsi="Symbol" w:hint="default"/>
+      </w:rPr>
+    </w:lvl>
+    <w:lvl w:ilvl="7" w:tplc="08090003" w:tentative="1">
+      <w:start w:val="1"/>
+      <w:numFmt w:val="bullet"/>
+      <w:lvlText w:val="o"/>
+      <w:lvlJc w:val="left"/>
+      <w:pPr>
+        <w:ind w:left="5760" w:hanging="360"/>
+      </w:pPr>
+      <w:rPr>
+        <w:rFonts w:ascii="Courier New" w:hAnsi="Courier New" w:cs="Courier New" w:hint="default"/>
+      </w:rPr>
+    </w:lvl>
+    <w:lvl w:ilvl="8" w:tplc="08090005" w:tentative="1">
+      <w:start w:val="1"/>
+      <w:numFmt w:val="bullet"/>
+      <w:lvlText w:val=""/>
+      <w:lvlJc w:val="left"/>
+      <w:pPr>
+        <w:ind w:left="6480" w:hanging="360"/>
+      </w:pPr>
+      <w:rPr>
+        <w:rFonts w:ascii="Wingdings" w:hAnsi="Wingdings" w:hint="default"/>
+      </w:rPr>
+    </w:lvl>
+  </w:abstractNum>
+  <w:abstractNum w:abstractNumId="1" w15:restartNumberingAfterBreak="0">
     <w:nsid w:val="04BE281D"/>
     <w:multiLevelType w:val="hybridMultilevel"/>
     <w:tmpl w:val="2DD8023C"/>
@@ -1714,7 +2535,459 @@
       </w:pPr>
     </w:lvl>
   </w:abstractNum>
-  <w:abstractNum w:abstractNumId="1" w15:restartNumberingAfterBreak="0">
+  <w:abstractNum w:abstractNumId="2" w15:restartNumberingAfterBreak="0">
+    <w:nsid w:val="109F55D4"/>
+    <w:multiLevelType w:val="hybridMultilevel"/>
+    <w:tmpl w:val="D3C4861A"/>
+    <w:lvl w:ilvl="0" w:tplc="08090001">
+      <w:start w:val="1"/>
+      <w:numFmt w:val="bullet"/>
+      <w:lvlText w:val=""/>
+      <w:lvlJc w:val="left"/>
+      <w:pPr>
+        <w:ind w:left="720" w:hanging="360"/>
+      </w:pPr>
+      <w:rPr>
+        <w:rFonts w:ascii="Symbol" w:hAnsi="Symbol" w:hint="default"/>
+      </w:rPr>
+    </w:lvl>
+    <w:lvl w:ilvl="1" w:tplc="08090003" w:tentative="1">
+      <w:start w:val="1"/>
+      <w:numFmt w:val="bullet"/>
+      <w:lvlText w:val="o"/>
+      <w:lvlJc w:val="left"/>
+      <w:pPr>
+        <w:ind w:left="1440" w:hanging="360"/>
+      </w:pPr>
+      <w:rPr>
+        <w:rFonts w:ascii="Courier New" w:hAnsi="Courier New" w:cs="Courier New" w:hint="default"/>
+      </w:rPr>
+    </w:lvl>
+    <w:lvl w:ilvl="2" w:tplc="08090005" w:tentative="1">
+      <w:start w:val="1"/>
+      <w:numFmt w:val="bullet"/>
+      <w:lvlText w:val=""/>
+      <w:lvlJc w:val="left"/>
+      <w:pPr>
+        <w:ind w:left="2160" w:hanging="360"/>
+      </w:pPr>
+      <w:rPr>
+        <w:rFonts w:ascii="Wingdings" w:hAnsi="Wingdings" w:hint="default"/>
+      </w:rPr>
+    </w:lvl>
+    <w:lvl w:ilvl="3" w:tplc="08090001" w:tentative="1">
+      <w:start w:val="1"/>
+      <w:numFmt w:val="bullet"/>
+      <w:lvlText w:val=""/>
+      <w:lvlJc w:val="left"/>
+      <w:pPr>
+        <w:ind w:left="2880" w:hanging="360"/>
+      </w:pPr>
+      <w:rPr>
+        <w:rFonts w:ascii="Symbol" w:hAnsi="Symbol" w:hint="default"/>
+      </w:rPr>
+    </w:lvl>
+    <w:lvl w:ilvl="4" w:tplc="08090003" w:tentative="1">
+      <w:start w:val="1"/>
+      <w:numFmt w:val="bullet"/>
+      <w:lvlText w:val="o"/>
+      <w:lvlJc w:val="left"/>
+      <w:pPr>
+        <w:ind w:left="3600" w:hanging="360"/>
+      </w:pPr>
+      <w:rPr>
+        <w:rFonts w:ascii="Courier New" w:hAnsi="Courier New" w:cs="Courier New" w:hint="default"/>
+      </w:rPr>
+    </w:lvl>
+    <w:lvl w:ilvl="5" w:tplc="08090005" w:tentative="1">
+      <w:start w:val="1"/>
+      <w:numFmt w:val="bullet"/>
+      <w:lvlText w:val=""/>
+      <w:lvlJc w:val="left"/>
+      <w:pPr>
+        <w:ind w:left="4320" w:hanging="360"/>
+      </w:pPr>
+      <w:rPr>
+        <w:rFonts w:ascii="Wingdings" w:hAnsi="Wingdings" w:hint="default"/>
+      </w:rPr>
+    </w:lvl>
+    <w:lvl w:ilvl="6" w:tplc="08090001" w:tentative="1">
+      <w:start w:val="1"/>
+      <w:numFmt w:val="bullet"/>
+      <w:lvlText w:val=""/>
+      <w:lvlJc w:val="left"/>
+      <w:pPr>
+        <w:ind w:left="5040" w:hanging="360"/>
+      </w:pPr>
+      <w:rPr>
+        <w:rFonts w:ascii="Symbol" w:hAnsi="Symbol" w:hint="default"/>
+      </w:rPr>
+    </w:lvl>
+    <w:lvl w:ilvl="7" w:tplc="08090003" w:tentative="1">
+      <w:start w:val="1"/>
+      <w:numFmt w:val="bullet"/>
+      <w:lvlText w:val="o"/>
+      <w:lvlJc w:val="left"/>
+      <w:pPr>
+        <w:ind w:left="5760" w:hanging="360"/>
+      </w:pPr>
+      <w:rPr>
+        <w:rFonts w:ascii="Courier New" w:hAnsi="Courier New" w:cs="Courier New" w:hint="default"/>
+      </w:rPr>
+    </w:lvl>
+    <w:lvl w:ilvl="8" w:tplc="08090005" w:tentative="1">
+      <w:start w:val="1"/>
+      <w:numFmt w:val="bullet"/>
+      <w:lvlText w:val=""/>
+      <w:lvlJc w:val="left"/>
+      <w:pPr>
+        <w:ind w:left="6480" w:hanging="360"/>
+      </w:pPr>
+      <w:rPr>
+        <w:rFonts w:ascii="Wingdings" w:hAnsi="Wingdings" w:hint="default"/>
+      </w:rPr>
+    </w:lvl>
+  </w:abstractNum>
+  <w:abstractNum w:abstractNumId="3" w15:restartNumberingAfterBreak="0">
+    <w:nsid w:val="123352C1"/>
+    <w:multiLevelType w:val="hybridMultilevel"/>
+    <w:tmpl w:val="17161680"/>
+    <w:lvl w:ilvl="0" w:tplc="08090001">
+      <w:start w:val="1"/>
+      <w:numFmt w:val="bullet"/>
+      <w:lvlText w:val=""/>
+      <w:lvlJc w:val="left"/>
+      <w:pPr>
+        <w:ind w:left="720" w:hanging="360"/>
+      </w:pPr>
+      <w:rPr>
+        <w:rFonts w:ascii="Symbol" w:hAnsi="Symbol" w:hint="default"/>
+      </w:rPr>
+    </w:lvl>
+    <w:lvl w:ilvl="1" w:tplc="08090003" w:tentative="1">
+      <w:start w:val="1"/>
+      <w:numFmt w:val="bullet"/>
+      <w:lvlText w:val="o"/>
+      <w:lvlJc w:val="left"/>
+      <w:pPr>
+        <w:ind w:left="1440" w:hanging="360"/>
+      </w:pPr>
+      <w:rPr>
+        <w:rFonts w:ascii="Courier New" w:hAnsi="Courier New" w:cs="Courier New" w:hint="default"/>
+      </w:rPr>
+    </w:lvl>
+    <w:lvl w:ilvl="2" w:tplc="08090005" w:tentative="1">
+      <w:start w:val="1"/>
+      <w:numFmt w:val="bullet"/>
+      <w:lvlText w:val=""/>
+      <w:lvlJc w:val="left"/>
+      <w:pPr>
+        <w:ind w:left="2160" w:hanging="360"/>
+      </w:pPr>
+      <w:rPr>
+        <w:rFonts w:ascii="Wingdings" w:hAnsi="Wingdings" w:hint="default"/>
+      </w:rPr>
+    </w:lvl>
+    <w:lvl w:ilvl="3" w:tplc="08090001" w:tentative="1">
+      <w:start w:val="1"/>
+      <w:numFmt w:val="bullet"/>
+      <w:lvlText w:val=""/>
+      <w:lvlJc w:val="left"/>
+      <w:pPr>
+        <w:ind w:left="2880" w:hanging="360"/>
+      </w:pPr>
+      <w:rPr>
+        <w:rFonts w:ascii="Symbol" w:hAnsi="Symbol" w:hint="default"/>
+      </w:rPr>
+    </w:lvl>
+    <w:lvl w:ilvl="4" w:tplc="08090003" w:tentative="1">
+      <w:start w:val="1"/>
+      <w:numFmt w:val="bullet"/>
+      <w:lvlText w:val="o"/>
+      <w:lvlJc w:val="left"/>
+      <w:pPr>
+        <w:ind w:left="3600" w:hanging="360"/>
+      </w:pPr>
+      <w:rPr>
+        <w:rFonts w:ascii="Courier New" w:hAnsi="Courier New" w:cs="Courier New" w:hint="default"/>
+      </w:rPr>
+    </w:lvl>
+    <w:lvl w:ilvl="5" w:tplc="08090005" w:tentative="1">
+      <w:start w:val="1"/>
+      <w:numFmt w:val="bullet"/>
+      <w:lvlText w:val=""/>
+      <w:lvlJc w:val="left"/>
+      <w:pPr>
+        <w:ind w:left="4320" w:hanging="360"/>
+      </w:pPr>
+      <w:rPr>
+        <w:rFonts w:ascii="Wingdings" w:hAnsi="Wingdings" w:hint="default"/>
+      </w:rPr>
+    </w:lvl>
+    <w:lvl w:ilvl="6" w:tplc="08090001" w:tentative="1">
+      <w:start w:val="1"/>
+      <w:numFmt w:val="bullet"/>
+      <w:lvlText w:val=""/>
+      <w:lvlJc w:val="left"/>
+      <w:pPr>
+        <w:ind w:left="5040" w:hanging="360"/>
+      </w:pPr>
+      <w:rPr>
+        <w:rFonts w:ascii="Symbol" w:hAnsi="Symbol" w:hint="default"/>
+      </w:rPr>
+    </w:lvl>
+    <w:lvl w:ilvl="7" w:tplc="08090003" w:tentative="1">
+      <w:start w:val="1"/>
+      <w:numFmt w:val="bullet"/>
+      <w:lvlText w:val="o"/>
+      <w:lvlJc w:val="left"/>
+      <w:pPr>
+        <w:ind w:left="5760" w:hanging="360"/>
+      </w:pPr>
+      <w:rPr>
+        <w:rFonts w:ascii="Courier New" w:hAnsi="Courier New" w:cs="Courier New" w:hint="default"/>
+      </w:rPr>
+    </w:lvl>
+    <w:lvl w:ilvl="8" w:tplc="08090005" w:tentative="1">
+      <w:start w:val="1"/>
+      <w:numFmt w:val="bullet"/>
+      <w:lvlText w:val=""/>
+      <w:lvlJc w:val="left"/>
+      <w:pPr>
+        <w:ind w:left="6480" w:hanging="360"/>
+      </w:pPr>
+      <w:rPr>
+        <w:rFonts w:ascii="Wingdings" w:hAnsi="Wingdings" w:hint="default"/>
+      </w:rPr>
+    </w:lvl>
+  </w:abstractNum>
+  <w:abstractNum w:abstractNumId="4" w15:restartNumberingAfterBreak="0">
+    <w:nsid w:val="13A73275"/>
+    <w:multiLevelType w:val="hybridMultilevel"/>
+    <w:tmpl w:val="DC68FBB0"/>
+    <w:lvl w:ilvl="0" w:tplc="08090001">
+      <w:start w:val="1"/>
+      <w:numFmt w:val="bullet"/>
+      <w:lvlText w:val=""/>
+      <w:lvlJc w:val="left"/>
+      <w:pPr>
+        <w:ind w:left="720" w:hanging="360"/>
+      </w:pPr>
+      <w:rPr>
+        <w:rFonts w:ascii="Symbol" w:hAnsi="Symbol" w:hint="default"/>
+      </w:rPr>
+    </w:lvl>
+    <w:lvl w:ilvl="1" w:tplc="08090003" w:tentative="1">
+      <w:start w:val="1"/>
+      <w:numFmt w:val="bullet"/>
+      <w:lvlText w:val="o"/>
+      <w:lvlJc w:val="left"/>
+      <w:pPr>
+        <w:ind w:left="1440" w:hanging="360"/>
+      </w:pPr>
+      <w:rPr>
+        <w:rFonts w:ascii="Courier New" w:hAnsi="Courier New" w:cs="Courier New" w:hint="default"/>
+      </w:rPr>
+    </w:lvl>
+    <w:lvl w:ilvl="2" w:tplc="08090005" w:tentative="1">
+      <w:start w:val="1"/>
+      <w:numFmt w:val="bullet"/>
+      <w:lvlText w:val=""/>
+      <w:lvlJc w:val="left"/>
+      <w:pPr>
+        <w:ind w:left="2160" w:hanging="360"/>
+      </w:pPr>
+      <w:rPr>
+        <w:rFonts w:ascii="Wingdings" w:hAnsi="Wingdings" w:hint="default"/>
+      </w:rPr>
+    </w:lvl>
+    <w:lvl w:ilvl="3" w:tplc="08090001" w:tentative="1">
+      <w:start w:val="1"/>
+      <w:numFmt w:val="bullet"/>
+      <w:lvlText w:val=""/>
+      <w:lvlJc w:val="left"/>
+      <w:pPr>
+        <w:ind w:left="2880" w:hanging="360"/>
+      </w:pPr>
+      <w:rPr>
+        <w:rFonts w:ascii="Symbol" w:hAnsi="Symbol" w:hint="default"/>
+      </w:rPr>
+    </w:lvl>
+    <w:lvl w:ilvl="4" w:tplc="08090003" w:tentative="1">
+      <w:start w:val="1"/>
+      <w:numFmt w:val="bullet"/>
+      <w:lvlText w:val="o"/>
+      <w:lvlJc w:val="left"/>
+      <w:pPr>
+        <w:ind w:left="3600" w:hanging="360"/>
+      </w:pPr>
+      <w:rPr>
+        <w:rFonts w:ascii="Courier New" w:hAnsi="Courier New" w:cs="Courier New" w:hint="default"/>
+      </w:rPr>
+    </w:lvl>
+    <w:lvl w:ilvl="5" w:tplc="08090005" w:tentative="1">
+      <w:start w:val="1"/>
+      <w:numFmt w:val="bullet"/>
+      <w:lvlText w:val=""/>
+      <w:lvlJc w:val="left"/>
+      <w:pPr>
+        <w:ind w:left="4320" w:hanging="360"/>
+      </w:pPr>
+      <w:rPr>
+        <w:rFonts w:ascii="Wingdings" w:hAnsi="Wingdings" w:hint="default"/>
+      </w:rPr>
+    </w:lvl>
+    <w:lvl w:ilvl="6" w:tplc="08090001" w:tentative="1">
+      <w:start w:val="1"/>
+      <w:numFmt w:val="bullet"/>
+      <w:lvlText w:val=""/>
+      <w:lvlJc w:val="left"/>
+      <w:pPr>
+        <w:ind w:left="5040" w:hanging="360"/>
+      </w:pPr>
+      <w:rPr>
+        <w:rFonts w:ascii="Symbol" w:hAnsi="Symbol" w:hint="default"/>
+      </w:rPr>
+    </w:lvl>
+    <w:lvl w:ilvl="7" w:tplc="08090003" w:tentative="1">
+      <w:start w:val="1"/>
+      <w:numFmt w:val="bullet"/>
+      <w:lvlText w:val="o"/>
+      <w:lvlJc w:val="left"/>
+      <w:pPr>
+        <w:ind w:left="5760" w:hanging="360"/>
+      </w:pPr>
+      <w:rPr>
+        <w:rFonts w:ascii="Courier New" w:hAnsi="Courier New" w:cs="Courier New" w:hint="default"/>
+      </w:rPr>
+    </w:lvl>
+    <w:lvl w:ilvl="8" w:tplc="08090005" w:tentative="1">
+      <w:start w:val="1"/>
+      <w:numFmt w:val="bullet"/>
+      <w:lvlText w:val=""/>
+      <w:lvlJc w:val="left"/>
+      <w:pPr>
+        <w:ind w:left="6480" w:hanging="360"/>
+      </w:pPr>
+      <w:rPr>
+        <w:rFonts w:ascii="Wingdings" w:hAnsi="Wingdings" w:hint="default"/>
+      </w:rPr>
+    </w:lvl>
+  </w:abstractNum>
+  <w:abstractNum w:abstractNumId="5" w15:restartNumberingAfterBreak="0">
+    <w:nsid w:val="262E5A47"/>
+    <w:multiLevelType w:val="hybridMultilevel"/>
+    <w:tmpl w:val="2A845DA0"/>
+    <w:lvl w:ilvl="0" w:tplc="08090001">
+      <w:start w:val="1"/>
+      <w:numFmt w:val="bullet"/>
+      <w:lvlText w:val=""/>
+      <w:lvlJc w:val="left"/>
+      <w:pPr>
+        <w:ind w:left="720" w:hanging="360"/>
+      </w:pPr>
+      <w:rPr>
+        <w:rFonts w:ascii="Symbol" w:hAnsi="Symbol" w:hint="default"/>
+      </w:rPr>
+    </w:lvl>
+    <w:lvl w:ilvl="1" w:tplc="08090003" w:tentative="1">
+      <w:start w:val="1"/>
+      <w:numFmt w:val="bullet"/>
+      <w:lvlText w:val="o"/>
+      <w:lvlJc w:val="left"/>
+      <w:pPr>
+        <w:ind w:left="1440" w:hanging="360"/>
+      </w:pPr>
+      <w:rPr>
+        <w:rFonts w:ascii="Courier New" w:hAnsi="Courier New" w:cs="Courier New" w:hint="default"/>
+      </w:rPr>
+    </w:lvl>
+    <w:lvl w:ilvl="2" w:tplc="08090005" w:tentative="1">
+      <w:start w:val="1"/>
+      <w:numFmt w:val="bullet"/>
+      <w:lvlText w:val=""/>
+      <w:lvlJc w:val="left"/>
+      <w:pPr>
+        <w:ind w:left="2160" w:hanging="360"/>
+      </w:pPr>
+      <w:rPr>
+        <w:rFonts w:ascii="Wingdings" w:hAnsi="Wingdings" w:hint="default"/>
+      </w:rPr>
+    </w:lvl>
+    <w:lvl w:ilvl="3" w:tplc="08090001" w:tentative="1">
+      <w:start w:val="1"/>
+      <w:numFmt w:val="bullet"/>
+      <w:lvlText w:val=""/>
+      <w:lvlJc w:val="left"/>
+      <w:pPr>
+        <w:ind w:left="2880" w:hanging="360"/>
+      </w:pPr>
+      <w:rPr>
+        <w:rFonts w:ascii="Symbol" w:hAnsi="Symbol" w:hint="default"/>
+      </w:rPr>
+    </w:lvl>
+    <w:lvl w:ilvl="4" w:tplc="08090003" w:tentative="1">
+      <w:start w:val="1"/>
+      <w:numFmt w:val="bullet"/>
+      <w:lvlText w:val="o"/>
+      <w:lvlJc w:val="left"/>
+      <w:pPr>
+        <w:ind w:left="3600" w:hanging="360"/>
+      </w:pPr>
+      <w:rPr>
+        <w:rFonts w:ascii="Courier New" w:hAnsi="Courier New" w:cs="Courier New" w:hint="default"/>
+      </w:rPr>
+    </w:lvl>
+    <w:lvl w:ilvl="5" w:tplc="08090005" w:tentative="1">
+      <w:start w:val="1"/>
+      <w:numFmt w:val="bullet"/>
+      <w:lvlText w:val=""/>
+      <w:lvlJc w:val="left"/>
+      <w:pPr>
+        <w:ind w:left="4320" w:hanging="360"/>
+      </w:pPr>
+      <w:rPr>
+        <w:rFonts w:ascii="Wingdings" w:hAnsi="Wingdings" w:hint="default"/>
+      </w:rPr>
+    </w:lvl>
+    <w:lvl w:ilvl="6" w:tplc="08090001" w:tentative="1">
+      <w:start w:val="1"/>
+      <w:numFmt w:val="bullet"/>
+      <w:lvlText w:val=""/>
+      <w:lvlJc w:val="left"/>
+      <w:pPr>
+        <w:ind w:left="5040" w:hanging="360"/>
+      </w:pPr>
+      <w:rPr>
+        <w:rFonts w:ascii="Symbol" w:hAnsi="Symbol" w:hint="default"/>
+      </w:rPr>
+    </w:lvl>
+    <w:lvl w:ilvl="7" w:tplc="08090003" w:tentative="1">
+      <w:start w:val="1"/>
+      <w:numFmt w:val="bullet"/>
+      <w:lvlText w:val="o"/>
+      <w:lvlJc w:val="left"/>
+      <w:pPr>
+        <w:ind w:left="5760" w:hanging="360"/>
+      </w:pPr>
+      <w:rPr>
+        <w:rFonts w:ascii="Courier New" w:hAnsi="Courier New" w:cs="Courier New" w:hint="default"/>
+      </w:rPr>
+    </w:lvl>
+    <w:lvl w:ilvl="8" w:tplc="08090005" w:tentative="1">
+      <w:start w:val="1"/>
+      <w:numFmt w:val="bullet"/>
+      <w:lvlText w:val=""/>
+      <w:lvlJc w:val="left"/>
+      <w:pPr>
+        <w:ind w:left="6480" w:hanging="360"/>
+      </w:pPr>
+      <w:rPr>
+        <w:rFonts w:ascii="Wingdings" w:hAnsi="Wingdings" w:hint="default"/>
+      </w:rPr>
+    </w:lvl>
+  </w:abstractNum>
+  <w:abstractNum w:abstractNumId="6" w15:restartNumberingAfterBreak="0">
     <w:nsid w:val="26943272"/>
     <w:multiLevelType w:val="hybridMultilevel"/>
     <w:tmpl w:val="D4BA8792"/>
@@ -1827,11 +3100,722 @@
       </w:rPr>
     </w:lvl>
   </w:abstractNum>
+  <w:abstractNum w:abstractNumId="7" w15:restartNumberingAfterBreak="0">
+    <w:nsid w:val="34DD30C0"/>
+    <w:multiLevelType w:val="hybridMultilevel"/>
+    <w:tmpl w:val="DDC6994E"/>
+    <w:lvl w:ilvl="0" w:tplc="08090001">
+      <w:start w:val="1"/>
+      <w:numFmt w:val="bullet"/>
+      <w:lvlText w:val=""/>
+      <w:lvlJc w:val="left"/>
+      <w:pPr>
+        <w:ind w:left="720" w:hanging="360"/>
+      </w:pPr>
+      <w:rPr>
+        <w:rFonts w:ascii="Symbol" w:hAnsi="Symbol" w:hint="default"/>
+      </w:rPr>
+    </w:lvl>
+    <w:lvl w:ilvl="1" w:tplc="08090003" w:tentative="1">
+      <w:start w:val="1"/>
+      <w:numFmt w:val="bullet"/>
+      <w:lvlText w:val="o"/>
+      <w:lvlJc w:val="left"/>
+      <w:pPr>
+        <w:ind w:left="1440" w:hanging="360"/>
+      </w:pPr>
+      <w:rPr>
+        <w:rFonts w:ascii="Courier New" w:hAnsi="Courier New" w:cs="Courier New" w:hint="default"/>
+      </w:rPr>
+    </w:lvl>
+    <w:lvl w:ilvl="2" w:tplc="08090005" w:tentative="1">
+      <w:start w:val="1"/>
+      <w:numFmt w:val="bullet"/>
+      <w:lvlText w:val=""/>
+      <w:lvlJc w:val="left"/>
+      <w:pPr>
+        <w:ind w:left="2160" w:hanging="360"/>
+      </w:pPr>
+      <w:rPr>
+        <w:rFonts w:ascii="Wingdings" w:hAnsi="Wingdings" w:hint="default"/>
+      </w:rPr>
+    </w:lvl>
+    <w:lvl w:ilvl="3" w:tplc="08090001" w:tentative="1">
+      <w:start w:val="1"/>
+      <w:numFmt w:val="bullet"/>
+      <w:lvlText w:val=""/>
+      <w:lvlJc w:val="left"/>
+      <w:pPr>
+        <w:ind w:left="2880" w:hanging="360"/>
+      </w:pPr>
+      <w:rPr>
+        <w:rFonts w:ascii="Symbol" w:hAnsi="Symbol" w:hint="default"/>
+      </w:rPr>
+    </w:lvl>
+    <w:lvl w:ilvl="4" w:tplc="08090003" w:tentative="1">
+      <w:start w:val="1"/>
+      <w:numFmt w:val="bullet"/>
+      <w:lvlText w:val="o"/>
+      <w:lvlJc w:val="left"/>
+      <w:pPr>
+        <w:ind w:left="3600" w:hanging="360"/>
+      </w:pPr>
+      <w:rPr>
+        <w:rFonts w:ascii="Courier New" w:hAnsi="Courier New" w:cs="Courier New" w:hint="default"/>
+      </w:rPr>
+    </w:lvl>
+    <w:lvl w:ilvl="5" w:tplc="08090005" w:tentative="1">
+      <w:start w:val="1"/>
+      <w:numFmt w:val="bullet"/>
+      <w:lvlText w:val=""/>
+      <w:lvlJc w:val="left"/>
+      <w:pPr>
+        <w:ind w:left="4320" w:hanging="360"/>
+      </w:pPr>
+      <w:rPr>
+        <w:rFonts w:ascii="Wingdings" w:hAnsi="Wingdings" w:hint="default"/>
+      </w:rPr>
+    </w:lvl>
+    <w:lvl w:ilvl="6" w:tplc="08090001" w:tentative="1">
+      <w:start w:val="1"/>
+      <w:numFmt w:val="bullet"/>
+      <w:lvlText w:val=""/>
+      <w:lvlJc w:val="left"/>
+      <w:pPr>
+        <w:ind w:left="5040" w:hanging="360"/>
+      </w:pPr>
+      <w:rPr>
+        <w:rFonts w:ascii="Symbol" w:hAnsi="Symbol" w:hint="default"/>
+      </w:rPr>
+    </w:lvl>
+    <w:lvl w:ilvl="7" w:tplc="08090003" w:tentative="1">
+      <w:start w:val="1"/>
+      <w:numFmt w:val="bullet"/>
+      <w:lvlText w:val="o"/>
+      <w:lvlJc w:val="left"/>
+      <w:pPr>
+        <w:ind w:left="5760" w:hanging="360"/>
+      </w:pPr>
+      <w:rPr>
+        <w:rFonts w:ascii="Courier New" w:hAnsi="Courier New" w:cs="Courier New" w:hint="default"/>
+      </w:rPr>
+    </w:lvl>
+    <w:lvl w:ilvl="8" w:tplc="08090005" w:tentative="1">
+      <w:start w:val="1"/>
+      <w:numFmt w:val="bullet"/>
+      <w:lvlText w:val=""/>
+      <w:lvlJc w:val="left"/>
+      <w:pPr>
+        <w:ind w:left="6480" w:hanging="360"/>
+      </w:pPr>
+      <w:rPr>
+        <w:rFonts w:ascii="Wingdings" w:hAnsi="Wingdings" w:hint="default"/>
+      </w:rPr>
+    </w:lvl>
+  </w:abstractNum>
+  <w:abstractNum w:abstractNumId="8" w15:restartNumberingAfterBreak="0">
+    <w:nsid w:val="43997D37"/>
+    <w:multiLevelType w:val="hybridMultilevel"/>
+    <w:tmpl w:val="D4AEA41E"/>
+    <w:lvl w:ilvl="0" w:tplc="08090001">
+      <w:start w:val="1"/>
+      <w:numFmt w:val="bullet"/>
+      <w:lvlText w:val=""/>
+      <w:lvlJc w:val="left"/>
+      <w:pPr>
+        <w:ind w:left="720" w:hanging="360"/>
+      </w:pPr>
+      <w:rPr>
+        <w:rFonts w:ascii="Symbol" w:hAnsi="Symbol" w:hint="default"/>
+      </w:rPr>
+    </w:lvl>
+    <w:lvl w:ilvl="1" w:tplc="08090003" w:tentative="1">
+      <w:start w:val="1"/>
+      <w:numFmt w:val="bullet"/>
+      <w:lvlText w:val="o"/>
+      <w:lvlJc w:val="left"/>
+      <w:pPr>
+        <w:ind w:left="1440" w:hanging="360"/>
+      </w:pPr>
+      <w:rPr>
+        <w:rFonts w:ascii="Courier New" w:hAnsi="Courier New" w:cs="Courier New" w:hint="default"/>
+      </w:rPr>
+    </w:lvl>
+    <w:lvl w:ilvl="2" w:tplc="08090005" w:tentative="1">
+      <w:start w:val="1"/>
+      <w:numFmt w:val="bullet"/>
+      <w:lvlText w:val=""/>
+      <w:lvlJc w:val="left"/>
+      <w:pPr>
+        <w:ind w:left="2160" w:hanging="360"/>
+      </w:pPr>
+      <w:rPr>
+        <w:rFonts w:ascii="Wingdings" w:hAnsi="Wingdings" w:hint="default"/>
+      </w:rPr>
+    </w:lvl>
+    <w:lvl w:ilvl="3" w:tplc="08090001" w:tentative="1">
+      <w:start w:val="1"/>
+      <w:numFmt w:val="bullet"/>
+      <w:lvlText w:val=""/>
+      <w:lvlJc w:val="left"/>
+      <w:pPr>
+        <w:ind w:left="2880" w:hanging="360"/>
+      </w:pPr>
+      <w:rPr>
+        <w:rFonts w:ascii="Symbol" w:hAnsi="Symbol" w:hint="default"/>
+      </w:rPr>
+    </w:lvl>
+    <w:lvl w:ilvl="4" w:tplc="08090003" w:tentative="1">
+      <w:start w:val="1"/>
+      <w:numFmt w:val="bullet"/>
+      <w:lvlText w:val="o"/>
+      <w:lvlJc w:val="left"/>
+      <w:pPr>
+        <w:ind w:left="3600" w:hanging="360"/>
+      </w:pPr>
+      <w:rPr>
+        <w:rFonts w:ascii="Courier New" w:hAnsi="Courier New" w:cs="Courier New" w:hint="default"/>
+      </w:rPr>
+    </w:lvl>
+    <w:lvl w:ilvl="5" w:tplc="08090005" w:tentative="1">
+      <w:start w:val="1"/>
+      <w:numFmt w:val="bullet"/>
+      <w:lvlText w:val=""/>
+      <w:lvlJc w:val="left"/>
+      <w:pPr>
+        <w:ind w:left="4320" w:hanging="360"/>
+      </w:pPr>
+      <w:rPr>
+        <w:rFonts w:ascii="Wingdings" w:hAnsi="Wingdings" w:hint="default"/>
+      </w:rPr>
+    </w:lvl>
+    <w:lvl w:ilvl="6" w:tplc="08090001" w:tentative="1">
+      <w:start w:val="1"/>
+      <w:numFmt w:val="bullet"/>
+      <w:lvlText w:val=""/>
+      <w:lvlJc w:val="left"/>
+      <w:pPr>
+        <w:ind w:left="5040" w:hanging="360"/>
+      </w:pPr>
+      <w:rPr>
+        <w:rFonts w:ascii="Symbol" w:hAnsi="Symbol" w:hint="default"/>
+      </w:rPr>
+    </w:lvl>
+    <w:lvl w:ilvl="7" w:tplc="08090003" w:tentative="1">
+      <w:start w:val="1"/>
+      <w:numFmt w:val="bullet"/>
+      <w:lvlText w:val="o"/>
+      <w:lvlJc w:val="left"/>
+      <w:pPr>
+        <w:ind w:left="5760" w:hanging="360"/>
+      </w:pPr>
+      <w:rPr>
+        <w:rFonts w:ascii="Courier New" w:hAnsi="Courier New" w:cs="Courier New" w:hint="default"/>
+      </w:rPr>
+    </w:lvl>
+    <w:lvl w:ilvl="8" w:tplc="08090005" w:tentative="1">
+      <w:start w:val="1"/>
+      <w:numFmt w:val="bullet"/>
+      <w:lvlText w:val=""/>
+      <w:lvlJc w:val="left"/>
+      <w:pPr>
+        <w:ind w:left="6480" w:hanging="360"/>
+      </w:pPr>
+      <w:rPr>
+        <w:rFonts w:ascii="Wingdings" w:hAnsi="Wingdings" w:hint="default"/>
+      </w:rPr>
+    </w:lvl>
+  </w:abstractNum>
+  <w:abstractNum w:abstractNumId="9" w15:restartNumberingAfterBreak="0">
+    <w:nsid w:val="4F826840"/>
+    <w:multiLevelType w:val="hybridMultilevel"/>
+    <w:tmpl w:val="42040930"/>
+    <w:lvl w:ilvl="0" w:tplc="08090001">
+      <w:start w:val="1"/>
+      <w:numFmt w:val="bullet"/>
+      <w:lvlText w:val=""/>
+      <w:lvlJc w:val="left"/>
+      <w:pPr>
+        <w:ind w:left="720" w:hanging="360"/>
+      </w:pPr>
+      <w:rPr>
+        <w:rFonts w:ascii="Symbol" w:hAnsi="Symbol" w:hint="default"/>
+      </w:rPr>
+    </w:lvl>
+    <w:lvl w:ilvl="1" w:tplc="08090003" w:tentative="1">
+      <w:start w:val="1"/>
+      <w:numFmt w:val="bullet"/>
+      <w:lvlText w:val="o"/>
+      <w:lvlJc w:val="left"/>
+      <w:pPr>
+        <w:ind w:left="1440" w:hanging="360"/>
+      </w:pPr>
+      <w:rPr>
+        <w:rFonts w:ascii="Courier New" w:hAnsi="Courier New" w:cs="Courier New" w:hint="default"/>
+      </w:rPr>
+    </w:lvl>
+    <w:lvl w:ilvl="2" w:tplc="08090005" w:tentative="1">
+      <w:start w:val="1"/>
+      <w:numFmt w:val="bullet"/>
+      <w:lvlText w:val=""/>
+      <w:lvlJc w:val="left"/>
+      <w:pPr>
+        <w:ind w:left="2160" w:hanging="360"/>
+      </w:pPr>
+      <w:rPr>
+        <w:rFonts w:ascii="Wingdings" w:hAnsi="Wingdings" w:hint="default"/>
+      </w:rPr>
+    </w:lvl>
+    <w:lvl w:ilvl="3" w:tplc="08090001" w:tentative="1">
+      <w:start w:val="1"/>
+      <w:numFmt w:val="bullet"/>
+      <w:lvlText w:val=""/>
+      <w:lvlJc w:val="left"/>
+      <w:pPr>
+        <w:ind w:left="2880" w:hanging="360"/>
+      </w:pPr>
+      <w:rPr>
+        <w:rFonts w:ascii="Symbol" w:hAnsi="Symbol" w:hint="default"/>
+      </w:rPr>
+    </w:lvl>
+    <w:lvl w:ilvl="4" w:tplc="08090003" w:tentative="1">
+      <w:start w:val="1"/>
+      <w:numFmt w:val="bullet"/>
+      <w:lvlText w:val="o"/>
+      <w:lvlJc w:val="left"/>
+      <w:pPr>
+        <w:ind w:left="3600" w:hanging="360"/>
+      </w:pPr>
+      <w:rPr>
+        <w:rFonts w:ascii="Courier New" w:hAnsi="Courier New" w:cs="Courier New" w:hint="default"/>
+      </w:rPr>
+    </w:lvl>
+    <w:lvl w:ilvl="5" w:tplc="08090005" w:tentative="1">
+      <w:start w:val="1"/>
+      <w:numFmt w:val="bullet"/>
+      <w:lvlText w:val=""/>
+      <w:lvlJc w:val="left"/>
+      <w:pPr>
+        <w:ind w:left="4320" w:hanging="360"/>
+      </w:pPr>
+      <w:rPr>
+        <w:rFonts w:ascii="Wingdings" w:hAnsi="Wingdings" w:hint="default"/>
+      </w:rPr>
+    </w:lvl>
+    <w:lvl w:ilvl="6" w:tplc="08090001" w:tentative="1">
+      <w:start w:val="1"/>
+      <w:numFmt w:val="bullet"/>
+      <w:lvlText w:val=""/>
+      <w:lvlJc w:val="left"/>
+      <w:pPr>
+        <w:ind w:left="5040" w:hanging="360"/>
+      </w:pPr>
+      <w:rPr>
+        <w:rFonts w:ascii="Symbol" w:hAnsi="Symbol" w:hint="default"/>
+      </w:rPr>
+    </w:lvl>
+    <w:lvl w:ilvl="7" w:tplc="08090003" w:tentative="1">
+      <w:start w:val="1"/>
+      <w:numFmt w:val="bullet"/>
+      <w:lvlText w:val="o"/>
+      <w:lvlJc w:val="left"/>
+      <w:pPr>
+        <w:ind w:left="5760" w:hanging="360"/>
+      </w:pPr>
+      <w:rPr>
+        <w:rFonts w:ascii="Courier New" w:hAnsi="Courier New" w:cs="Courier New" w:hint="default"/>
+      </w:rPr>
+    </w:lvl>
+    <w:lvl w:ilvl="8" w:tplc="08090005" w:tentative="1">
+      <w:start w:val="1"/>
+      <w:numFmt w:val="bullet"/>
+      <w:lvlText w:val=""/>
+      <w:lvlJc w:val="left"/>
+      <w:pPr>
+        <w:ind w:left="6480" w:hanging="360"/>
+      </w:pPr>
+      <w:rPr>
+        <w:rFonts w:ascii="Wingdings" w:hAnsi="Wingdings" w:hint="default"/>
+      </w:rPr>
+    </w:lvl>
+  </w:abstractNum>
+  <w:abstractNum w:abstractNumId="10" w15:restartNumberingAfterBreak="0">
+    <w:nsid w:val="62C27029"/>
+    <w:multiLevelType w:val="hybridMultilevel"/>
+    <w:tmpl w:val="60C28B34"/>
+    <w:lvl w:ilvl="0" w:tplc="08090001">
+      <w:start w:val="1"/>
+      <w:numFmt w:val="bullet"/>
+      <w:lvlText w:val=""/>
+      <w:lvlJc w:val="left"/>
+      <w:pPr>
+        <w:ind w:left="720" w:hanging="360"/>
+      </w:pPr>
+      <w:rPr>
+        <w:rFonts w:ascii="Symbol" w:hAnsi="Symbol" w:hint="default"/>
+      </w:rPr>
+    </w:lvl>
+    <w:lvl w:ilvl="1" w:tplc="08090003" w:tentative="1">
+      <w:start w:val="1"/>
+      <w:numFmt w:val="bullet"/>
+      <w:lvlText w:val="o"/>
+      <w:lvlJc w:val="left"/>
+      <w:pPr>
+        <w:ind w:left="1440" w:hanging="360"/>
+      </w:pPr>
+      <w:rPr>
+        <w:rFonts w:ascii="Courier New" w:hAnsi="Courier New" w:cs="Courier New" w:hint="default"/>
+      </w:rPr>
+    </w:lvl>
+    <w:lvl w:ilvl="2" w:tplc="08090005" w:tentative="1">
+      <w:start w:val="1"/>
+      <w:numFmt w:val="bullet"/>
+      <w:lvlText w:val=""/>
+      <w:lvlJc w:val="left"/>
+      <w:pPr>
+        <w:ind w:left="2160" w:hanging="360"/>
+      </w:pPr>
+      <w:rPr>
+        <w:rFonts w:ascii="Wingdings" w:hAnsi="Wingdings" w:hint="default"/>
+      </w:rPr>
+    </w:lvl>
+    <w:lvl w:ilvl="3" w:tplc="08090001" w:tentative="1">
+      <w:start w:val="1"/>
+      <w:numFmt w:val="bullet"/>
+      <w:lvlText w:val=""/>
+      <w:lvlJc w:val="left"/>
+      <w:pPr>
+        <w:ind w:left="2880" w:hanging="360"/>
+      </w:pPr>
+      <w:rPr>
+        <w:rFonts w:ascii="Symbol" w:hAnsi="Symbol" w:hint="default"/>
+      </w:rPr>
+    </w:lvl>
+    <w:lvl w:ilvl="4" w:tplc="08090003" w:tentative="1">
+      <w:start w:val="1"/>
+      <w:numFmt w:val="bullet"/>
+      <w:lvlText w:val="o"/>
+      <w:lvlJc w:val="left"/>
+      <w:pPr>
+        <w:ind w:left="3600" w:hanging="360"/>
+      </w:pPr>
+      <w:rPr>
+        <w:rFonts w:ascii="Courier New" w:hAnsi="Courier New" w:cs="Courier New" w:hint="default"/>
+      </w:rPr>
+    </w:lvl>
+    <w:lvl w:ilvl="5" w:tplc="08090005" w:tentative="1">
+      <w:start w:val="1"/>
+      <w:numFmt w:val="bullet"/>
+      <w:lvlText w:val=""/>
+      <w:lvlJc w:val="left"/>
+      <w:pPr>
+        <w:ind w:left="4320" w:hanging="360"/>
+      </w:pPr>
+      <w:rPr>
+        <w:rFonts w:ascii="Wingdings" w:hAnsi="Wingdings" w:hint="default"/>
+      </w:rPr>
+    </w:lvl>
+    <w:lvl w:ilvl="6" w:tplc="08090001" w:tentative="1">
+      <w:start w:val="1"/>
+      <w:numFmt w:val="bullet"/>
+      <w:lvlText w:val=""/>
+      <w:lvlJc w:val="left"/>
+      <w:pPr>
+        <w:ind w:left="5040" w:hanging="360"/>
+      </w:pPr>
+      <w:rPr>
+        <w:rFonts w:ascii="Symbol" w:hAnsi="Symbol" w:hint="default"/>
+      </w:rPr>
+    </w:lvl>
+    <w:lvl w:ilvl="7" w:tplc="08090003" w:tentative="1">
+      <w:start w:val="1"/>
+      <w:numFmt w:val="bullet"/>
+      <w:lvlText w:val="o"/>
+      <w:lvlJc w:val="left"/>
+      <w:pPr>
+        <w:ind w:left="5760" w:hanging="360"/>
+      </w:pPr>
+      <w:rPr>
+        <w:rFonts w:ascii="Courier New" w:hAnsi="Courier New" w:cs="Courier New" w:hint="default"/>
+      </w:rPr>
+    </w:lvl>
+    <w:lvl w:ilvl="8" w:tplc="08090005" w:tentative="1">
+      <w:start w:val="1"/>
+      <w:numFmt w:val="bullet"/>
+      <w:lvlText w:val=""/>
+      <w:lvlJc w:val="left"/>
+      <w:pPr>
+        <w:ind w:left="6480" w:hanging="360"/>
+      </w:pPr>
+      <w:rPr>
+        <w:rFonts w:ascii="Wingdings" w:hAnsi="Wingdings" w:hint="default"/>
+      </w:rPr>
+    </w:lvl>
+  </w:abstractNum>
+  <w:abstractNum w:abstractNumId="11" w15:restartNumberingAfterBreak="0">
+    <w:nsid w:val="66DA7DDA"/>
+    <w:multiLevelType w:val="hybridMultilevel"/>
+    <w:tmpl w:val="E08AA312"/>
+    <w:lvl w:ilvl="0" w:tplc="08090001">
+      <w:start w:val="1"/>
+      <w:numFmt w:val="bullet"/>
+      <w:lvlText w:val=""/>
+      <w:lvlJc w:val="left"/>
+      <w:pPr>
+        <w:ind w:left="720" w:hanging="360"/>
+      </w:pPr>
+      <w:rPr>
+        <w:rFonts w:ascii="Symbol" w:hAnsi="Symbol" w:hint="default"/>
+      </w:rPr>
+    </w:lvl>
+    <w:lvl w:ilvl="1" w:tplc="08090003" w:tentative="1">
+      <w:start w:val="1"/>
+      <w:numFmt w:val="bullet"/>
+      <w:lvlText w:val="o"/>
+      <w:lvlJc w:val="left"/>
+      <w:pPr>
+        <w:ind w:left="1440" w:hanging="360"/>
+      </w:pPr>
+      <w:rPr>
+        <w:rFonts w:ascii="Courier New" w:hAnsi="Courier New" w:cs="Courier New" w:hint="default"/>
+      </w:rPr>
+    </w:lvl>
+    <w:lvl w:ilvl="2" w:tplc="08090005" w:tentative="1">
+      <w:start w:val="1"/>
+      <w:numFmt w:val="bullet"/>
+      <w:lvlText w:val=""/>
+      <w:lvlJc w:val="left"/>
+      <w:pPr>
+        <w:ind w:left="2160" w:hanging="360"/>
+      </w:pPr>
+      <w:rPr>
+        <w:rFonts w:ascii="Wingdings" w:hAnsi="Wingdings" w:hint="default"/>
+      </w:rPr>
+    </w:lvl>
+    <w:lvl w:ilvl="3" w:tplc="08090001" w:tentative="1">
+      <w:start w:val="1"/>
+      <w:numFmt w:val="bullet"/>
+      <w:lvlText w:val=""/>
+      <w:lvlJc w:val="left"/>
+      <w:pPr>
+        <w:ind w:left="2880" w:hanging="360"/>
+      </w:pPr>
+      <w:rPr>
+        <w:rFonts w:ascii="Symbol" w:hAnsi="Symbol" w:hint="default"/>
+      </w:rPr>
+    </w:lvl>
+    <w:lvl w:ilvl="4" w:tplc="08090003" w:tentative="1">
+      <w:start w:val="1"/>
+      <w:numFmt w:val="bullet"/>
+      <w:lvlText w:val="o"/>
+      <w:lvlJc w:val="left"/>
+      <w:pPr>
+        <w:ind w:left="3600" w:hanging="360"/>
+      </w:pPr>
+      <w:rPr>
+        <w:rFonts w:ascii="Courier New" w:hAnsi="Courier New" w:cs="Courier New" w:hint="default"/>
+      </w:rPr>
+    </w:lvl>
+    <w:lvl w:ilvl="5" w:tplc="08090005" w:tentative="1">
+      <w:start w:val="1"/>
+      <w:numFmt w:val="bullet"/>
+      <w:lvlText w:val=""/>
+      <w:lvlJc w:val="left"/>
+      <w:pPr>
+        <w:ind w:left="4320" w:hanging="360"/>
+      </w:pPr>
+      <w:rPr>
+        <w:rFonts w:ascii="Wingdings" w:hAnsi="Wingdings" w:hint="default"/>
+      </w:rPr>
+    </w:lvl>
+    <w:lvl w:ilvl="6" w:tplc="08090001" w:tentative="1">
+      <w:start w:val="1"/>
+      <w:numFmt w:val="bullet"/>
+      <w:lvlText w:val=""/>
+      <w:lvlJc w:val="left"/>
+      <w:pPr>
+        <w:ind w:left="5040" w:hanging="360"/>
+      </w:pPr>
+      <w:rPr>
+        <w:rFonts w:ascii="Symbol" w:hAnsi="Symbol" w:hint="default"/>
+      </w:rPr>
+    </w:lvl>
+    <w:lvl w:ilvl="7" w:tplc="08090003" w:tentative="1">
+      <w:start w:val="1"/>
+      <w:numFmt w:val="bullet"/>
+      <w:lvlText w:val="o"/>
+      <w:lvlJc w:val="left"/>
+      <w:pPr>
+        <w:ind w:left="5760" w:hanging="360"/>
+      </w:pPr>
+      <w:rPr>
+        <w:rFonts w:ascii="Courier New" w:hAnsi="Courier New" w:cs="Courier New" w:hint="default"/>
+      </w:rPr>
+    </w:lvl>
+    <w:lvl w:ilvl="8" w:tplc="08090005" w:tentative="1">
+      <w:start w:val="1"/>
+      <w:numFmt w:val="bullet"/>
+      <w:lvlText w:val=""/>
+      <w:lvlJc w:val="left"/>
+      <w:pPr>
+        <w:ind w:left="6480" w:hanging="360"/>
+      </w:pPr>
+      <w:rPr>
+        <w:rFonts w:ascii="Wingdings" w:hAnsi="Wingdings" w:hint="default"/>
+      </w:rPr>
+    </w:lvl>
+  </w:abstractNum>
+  <w:abstractNum w:abstractNumId="12" w15:restartNumberingAfterBreak="0">
+    <w:nsid w:val="7F7A4D81"/>
+    <w:multiLevelType w:val="hybridMultilevel"/>
+    <w:tmpl w:val="24900E88"/>
+    <w:lvl w:ilvl="0" w:tplc="08090001">
+      <w:start w:val="1"/>
+      <w:numFmt w:val="bullet"/>
+      <w:lvlText w:val=""/>
+      <w:lvlJc w:val="left"/>
+      <w:pPr>
+        <w:ind w:left="720" w:hanging="360"/>
+      </w:pPr>
+      <w:rPr>
+        <w:rFonts w:ascii="Symbol" w:hAnsi="Symbol" w:hint="default"/>
+      </w:rPr>
+    </w:lvl>
+    <w:lvl w:ilvl="1" w:tplc="08090003" w:tentative="1">
+      <w:start w:val="1"/>
+      <w:numFmt w:val="bullet"/>
+      <w:lvlText w:val="o"/>
+      <w:lvlJc w:val="left"/>
+      <w:pPr>
+        <w:ind w:left="1440" w:hanging="360"/>
+      </w:pPr>
+      <w:rPr>
+        <w:rFonts w:ascii="Courier New" w:hAnsi="Courier New" w:cs="Courier New" w:hint="default"/>
+      </w:rPr>
+    </w:lvl>
+    <w:lvl w:ilvl="2" w:tplc="08090005" w:tentative="1">
+      <w:start w:val="1"/>
+      <w:numFmt w:val="bullet"/>
+      <w:lvlText w:val=""/>
+      <w:lvlJc w:val="left"/>
+      <w:pPr>
+        <w:ind w:left="2160" w:hanging="360"/>
+      </w:pPr>
+      <w:rPr>
+        <w:rFonts w:ascii="Wingdings" w:hAnsi="Wingdings" w:hint="default"/>
+      </w:rPr>
+    </w:lvl>
+    <w:lvl w:ilvl="3" w:tplc="08090001" w:tentative="1">
+      <w:start w:val="1"/>
+      <w:numFmt w:val="bullet"/>
+      <w:lvlText w:val=""/>
+      <w:lvlJc w:val="left"/>
+      <w:pPr>
+        <w:ind w:left="2880" w:hanging="360"/>
+      </w:pPr>
+      <w:rPr>
+        <w:rFonts w:ascii="Symbol" w:hAnsi="Symbol" w:hint="default"/>
+      </w:rPr>
+    </w:lvl>
+    <w:lvl w:ilvl="4" w:tplc="08090003" w:tentative="1">
+      <w:start w:val="1"/>
+      <w:numFmt w:val="bullet"/>
+      <w:lvlText w:val="o"/>
+      <w:lvlJc w:val="left"/>
+      <w:pPr>
+        <w:ind w:left="3600" w:hanging="360"/>
+      </w:pPr>
+      <w:rPr>
+        <w:rFonts w:ascii="Courier New" w:hAnsi="Courier New" w:cs="Courier New" w:hint="default"/>
+      </w:rPr>
+    </w:lvl>
+    <w:lvl w:ilvl="5" w:tplc="08090005" w:tentative="1">
+      <w:start w:val="1"/>
+      <w:numFmt w:val="bullet"/>
+      <w:lvlText w:val=""/>
+      <w:lvlJc w:val="left"/>
+      <w:pPr>
+        <w:ind w:left="4320" w:hanging="360"/>
+      </w:pPr>
+      <w:rPr>
+        <w:rFonts w:ascii="Wingdings" w:hAnsi="Wingdings" w:hint="default"/>
+      </w:rPr>
+    </w:lvl>
+    <w:lvl w:ilvl="6" w:tplc="08090001" w:tentative="1">
+      <w:start w:val="1"/>
+      <w:numFmt w:val="bullet"/>
+      <w:lvlText w:val=""/>
+      <w:lvlJc w:val="left"/>
+      <w:pPr>
+        <w:ind w:left="5040" w:hanging="360"/>
+      </w:pPr>
+      <w:rPr>
+        <w:rFonts w:ascii="Symbol" w:hAnsi="Symbol" w:hint="default"/>
+      </w:rPr>
+    </w:lvl>
+    <w:lvl w:ilvl="7" w:tplc="08090003" w:tentative="1">
+      <w:start w:val="1"/>
+      <w:numFmt w:val="bullet"/>
+      <w:lvlText w:val="o"/>
+      <w:lvlJc w:val="left"/>
+      <w:pPr>
+        <w:ind w:left="5760" w:hanging="360"/>
+      </w:pPr>
+      <w:rPr>
+        <w:rFonts w:ascii="Courier New" w:hAnsi="Courier New" w:cs="Courier New" w:hint="default"/>
+      </w:rPr>
+    </w:lvl>
+    <w:lvl w:ilvl="8" w:tplc="08090005" w:tentative="1">
+      <w:start w:val="1"/>
+      <w:numFmt w:val="bullet"/>
+      <w:lvlText w:val=""/>
+      <w:lvlJc w:val="left"/>
+      <w:pPr>
+        <w:ind w:left="6480" w:hanging="360"/>
+      </w:pPr>
+      <w:rPr>
+        <w:rFonts w:ascii="Wingdings" w:hAnsi="Wingdings" w:hint="default"/>
+      </w:rPr>
+    </w:lvl>
+  </w:abstractNum>
   <w:num w:numId="1" w16cid:durableId="495346988">
+    <w:abstractNumId w:val="6"/>
+  </w:num>
+  <w:num w:numId="2" w16cid:durableId="603073161">
     <w:abstractNumId w:val="1"/>
   </w:num>
-  <w:num w:numId="2" w16cid:durableId="603073161">
+  <w:num w:numId="3" w16cid:durableId="769199328">
+    <w:abstractNumId w:val="2"/>
+  </w:num>
+  <w:num w:numId="4" w16cid:durableId="628127669">
+    <w:abstractNumId w:val="5"/>
+  </w:num>
+  <w:num w:numId="5" w16cid:durableId="1595477167">
+    <w:abstractNumId w:val="7"/>
+  </w:num>
+  <w:num w:numId="6" w16cid:durableId="2141923155">
+    <w:abstractNumId w:val="11"/>
+  </w:num>
+  <w:num w:numId="7" w16cid:durableId="775565610">
+    <w:abstractNumId w:val="9"/>
+  </w:num>
+  <w:num w:numId="8" w16cid:durableId="1559897055">
+    <w:abstractNumId w:val="10"/>
+  </w:num>
+  <w:num w:numId="9" w16cid:durableId="1084229251">
+    <w:abstractNumId w:val="12"/>
+  </w:num>
+  <w:num w:numId="10" w16cid:durableId="761266527">
+    <w:abstractNumId w:val="8"/>
+  </w:num>
+  <w:num w:numId="11" w16cid:durableId="1914310082">
     <w:abstractNumId w:val="0"/>
+  </w:num>
+  <w:num w:numId="12" w16cid:durableId="1425613476">
+    <w:abstractNumId w:val="4"/>
+  </w:num>
+  <w:num w:numId="13" w16cid:durableId="1819494047">
+    <w:abstractNumId w:val="3"/>
   </w:num>
 </w:numbering>
 </file>
@@ -2280,6 +4264,28 @@
       <w:szCs w:val="26"/>
     </w:rPr>
   </w:style>
+  <w:style w:type="paragraph" w:styleId="Heading3">
+    <w:name w:val="heading 3"/>
+    <w:basedOn w:val="Normal"/>
+    <w:next w:val="Normal"/>
+    <w:link w:val="Heading3Char"/>
+    <w:uiPriority w:val="9"/>
+    <w:unhideWhenUsed/>
+    <w:qFormat/>
+    <w:rsid w:val="00500E65"/>
+    <w:pPr>
+      <w:keepNext/>
+      <w:keepLines/>
+      <w:spacing w:before="40" w:after="0"/>
+      <w:outlineLvl w:val="2"/>
+    </w:pPr>
+    <w:rPr>
+      <w:rFonts w:asciiTheme="majorHAnsi" w:eastAsiaTheme="majorEastAsia" w:hAnsiTheme="majorHAnsi" w:cstheme="majorBidi"/>
+      <w:color w:val="1F3763" w:themeColor="accent1" w:themeShade="7F"/>
+      <w:sz w:val="24"/>
+      <w:szCs w:val="24"/>
+    </w:rPr>
+  </w:style>
   <w:style w:type="character" w:default="1" w:styleId="DefaultParagraphFont">
     <w:name w:val="Default Paragraph Font"/>
     <w:uiPriority w:val="1"/>
@@ -2431,6 +4437,19 @@
         <w:insideV w:val="single" w:sz="4" w:space="0" w:color="auto"/>
       </w:tblBorders>
     </w:tblPr>
+  </w:style>
+  <w:style w:type="character" w:customStyle="1" w:styleId="Heading3Char">
+    <w:name w:val="Heading 3 Char"/>
+    <w:basedOn w:val="DefaultParagraphFont"/>
+    <w:link w:val="Heading3"/>
+    <w:uiPriority w:val="9"/>
+    <w:rsid w:val="00500E65"/>
+    <w:rPr>
+      <w:rFonts w:asciiTheme="majorHAnsi" w:eastAsiaTheme="majorEastAsia" w:hAnsiTheme="majorHAnsi" w:cstheme="majorBidi"/>
+      <w:color w:val="1F3763" w:themeColor="accent1" w:themeShade="7F"/>
+      <w:sz w:val="24"/>
+      <w:szCs w:val="24"/>
+    </w:rPr>
   </w:style>
 </w:styles>
 </file>

</xml_diff>

<commit_message>
Corrected Use Case Diagram
</commit_message>
<xml_diff>
--- a/COMP1004 Project.docx
+++ b/COMP1004 Project.docx
@@ -10,13 +10,23 @@
           <w:color w:val="FF0000"/>
         </w:rPr>
       </w:pPr>
+      <w:proofErr w:type="gramStart"/>
       <w:r>
         <w:rPr>
           <w:b/>
           <w:bCs/>
           <w:color w:val="FF0000"/>
         </w:rPr>
-        <w:t>3000 word cap</w:t>
+        <w:t>3000 word</w:t>
+      </w:r>
+      <w:proofErr w:type="gramEnd"/>
+      <w:r>
+        <w:rPr>
+          <w:b/>
+          <w:bCs/>
+          <w:color w:val="FF0000"/>
+        </w:rPr>
+        <w:t xml:space="preserve"> cap</w:t>
       </w:r>
     </w:p>
     <w:p>
@@ -410,7 +420,15 @@
     </w:p>
     <w:p>
       <w:r>
-        <w:t>Though not explicitly planned, initial coding was started this sprint, though this was minimal and the webpage was in no way functional.</w:t>
+        <w:t xml:space="preserve">Though not explicitly planned, initial coding was started this sprint, though this was </w:t>
+      </w:r>
+      <w:proofErr w:type="gramStart"/>
+      <w:r>
+        <w:t>minimal</w:t>
+      </w:r>
+      <w:proofErr w:type="gramEnd"/>
+      <w:r>
+        <w:t xml:space="preserve"> and the webpage was in no way functional.</w:t>
       </w:r>
     </w:p>
     <w:p>
@@ -917,14 +935,6 @@
       <w:r>
         <w:t>Design</w:t>
       </w:r>
-      <w:r>
-        <w:t xml:space="preserve"> Document</w:t>
-      </w:r>
-    </w:p>
-    <w:p>
-      <w:r>
-        <w:t>(Design pending)</w:t>
-      </w:r>
     </w:p>
     <w:p>
       <w:pPr>
@@ -936,7 +946,13 @@
     </w:p>
     <w:p>
       <w:r>
-        <w:t>This password manager is for individual</w:t>
+        <w:t xml:space="preserve">This password manager </w:t>
+      </w:r>
+      <w:r>
+        <w:t>will be</w:t>
+      </w:r>
+      <w:r>
+        <w:t xml:space="preserve"> for individual</w:t>
       </w:r>
       <w:r>
         <w:t>s</w:t>
@@ -951,7 +967,22 @@
         <w:t xml:space="preserve">The application </w:t>
       </w:r>
       <w:r>
-        <w:t>stores passwords in encrypted files, and these are only decrypted when a successful sign-in occurs</w:t>
+        <w:t xml:space="preserve">will </w:t>
+      </w:r>
+      <w:r>
+        <w:t xml:space="preserve">store passwords in encrypted files, and these </w:t>
+      </w:r>
+      <w:r>
+        <w:t>will</w:t>
+      </w:r>
+      <w:r>
+        <w:t xml:space="preserve"> only</w:t>
+      </w:r>
+      <w:r>
+        <w:t xml:space="preserve"> be</w:t>
+      </w:r>
+      <w:r>
+        <w:t xml:space="preserve"> decrypted when a successful sign-in occurs</w:t>
       </w:r>
       <w:r>
         <w:t>, preventing unauthorised access to passwords.</w:t>
@@ -985,7 +1016,13 @@
         <w:t>A user can either store their passwords physically</w:t>
       </w:r>
       <w:r>
-        <w:t xml:space="preserve"> (which is less portable), in an unsafe plaintext file, or in a secure password manager.</w:t>
+        <w:t xml:space="preserve"> (which is less portable</w:t>
+      </w:r>
+      <w:r>
+        <w:t>, and may be vulnerable to theft</w:t>
+      </w:r>
+      <w:r>
+        <w:t>), in an unsafe plaintext file, or in a secure password manager.</w:t>
       </w:r>
     </w:p>
     <w:p>
@@ -997,6 +1034,9 @@
       </w:r>
       <w:r>
         <w:t xml:space="preserve"> (Li, 2014)</w:t>
+      </w:r>
+      <w:r>
+        <w:t>.</w:t>
       </w:r>
     </w:p>
     <w:p>
@@ -1184,11 +1224,7 @@
         <w:t>web-based</w:t>
       </w:r>
       <w:r>
-        <w:t xml:space="preserve"> project, the JavaScript is visible to anyone using inspect </w:t>
-      </w:r>
-      <w:r>
-        <w:lastRenderedPageBreak/>
-        <w:t xml:space="preserve">element. </w:t>
+        <w:t xml:space="preserve"> project, the JavaScript is visible to anyone using inspect element. </w:t>
       </w:r>
       <w:r>
         <w:t>For security reasons i</w:t>
@@ -1215,22 +1251,29 @@
         </w:numPr>
       </w:pPr>
       <w:r>
+        <w:lastRenderedPageBreak/>
         <w:t>As a user, I want to be able to add new passwords for when I create new accounts.</w:t>
       </w:r>
     </w:p>
     <w:p>
       <w:r>
         <w:t>Below is the Use Case Diagram for these stories:</w:t>
+      </w:r>
+      <w:r>
+        <w:rPr>
+          <w:noProof/>
+        </w:rPr>
+        <w:br/>
       </w:r>
       <w:r>
         <w:rPr>
           <w:noProof/>
         </w:rPr>
         <w:drawing>
-          <wp:inline distT="0" distB="0" distL="0" distR="0" wp14:anchorId="6A27028D" wp14:editId="1DC3F6CD">
-            <wp:extent cx="4000500" cy="2586602"/>
-            <wp:effectExtent l="0" t="0" r="0" b="4445"/>
-            <wp:docPr id="1153311626" name="Picture 1" descr="A diagram of a sign in&#10;&#10;Description automatically generated"/>
+          <wp:inline distT="0" distB="0" distL="0" distR="0" wp14:anchorId="12195D8B" wp14:editId="17B61723">
+            <wp:extent cx="5153025" cy="2971800"/>
+            <wp:effectExtent l="0" t="0" r="9525" b="0"/>
+            <wp:docPr id="908957810" name="Picture 1" descr="A diagram of a sign in&#10;&#10;Description automatically generated"/>
             <wp:cNvGraphicFramePr>
               <a:graphicFrameLocks xmlns:a="http://schemas.openxmlformats.org/drawingml/2006/main" noChangeAspect="1"/>
             </wp:cNvGraphicFramePr>
@@ -1238,7 +1281,7 @@
               <a:graphicData uri="http://schemas.openxmlformats.org/drawingml/2006/picture">
                 <pic:pic xmlns:pic="http://schemas.openxmlformats.org/drawingml/2006/picture">
                   <pic:nvPicPr>
-                    <pic:cNvPr id="1153311626" name="Picture 1" descr="A diagram of a sign in&#10;&#10;Description automatically generated"/>
+                    <pic:cNvPr id="908957810" name="Picture 1" descr="A diagram of a sign in&#10;&#10;Description automatically generated"/>
                     <pic:cNvPicPr/>
                   </pic:nvPicPr>
                   <pic:blipFill>
@@ -1256,7 +1299,7 @@
                   <pic:spPr>
                     <a:xfrm>
                       <a:off x="0" y="0"/>
-                      <a:ext cx="4007598" cy="2591191"/>
+                      <a:ext cx="5153025" cy="2971800"/>
                     </a:xfrm>
                     <a:prstGeom prst="rect">
                       <a:avLst/>
@@ -1626,7 +1669,15 @@
     <w:p/>
     <w:p>
       <w:r>
-        <w:t>The other processes would also have been decomposed, however these do not have alternative processes, and regardless of user input will always run the same.</w:t>
+        <w:t xml:space="preserve">The other processes would also have been </w:t>
+      </w:r>
+      <w:proofErr w:type="gramStart"/>
+      <w:r>
+        <w:t>decomposed,</w:t>
+      </w:r>
+      <w:proofErr w:type="gramEnd"/>
+      <w:r>
+        <w:t xml:space="preserve"> however these do not have alternative processes, and regardless of user input will always run the same.</w:t>
       </w:r>
     </w:p>
     <w:p>
@@ -2124,7 +2175,15 @@
     </w:p>
     <w:p>
       <w:r>
-        <w:t xml:space="preserve">As the program required a number of HTML element creations, namely the creation of the Credential </w:t>
+        <w:t xml:space="preserve">As the program required </w:t>
+      </w:r>
+      <w:proofErr w:type="gramStart"/>
+      <w:r>
+        <w:t>a number of</w:t>
+      </w:r>
+      <w:proofErr w:type="gramEnd"/>
+      <w:r>
+        <w:t xml:space="preserve"> HTML element creations, namely the creation of the Credential </w:t>
       </w:r>
       <w:r>
         <w:t>containers</w:t>

</xml_diff>

<commit_message>
Two thirds word count
</commit_message>
<xml_diff>
--- a/COMP1004 Project.docx
+++ b/COMP1004 Project.docx
@@ -10,23 +10,13 @@
           <w:color w:val="FF0000"/>
         </w:rPr>
       </w:pPr>
-      <w:proofErr w:type="gramStart"/>
       <w:r>
         <w:rPr>
           <w:b/>
           <w:bCs/>
           <w:color w:val="FF0000"/>
         </w:rPr>
-        <w:t>3000 word</w:t>
-      </w:r>
-      <w:proofErr w:type="gramEnd"/>
-      <w:r>
-        <w:rPr>
-          <w:b/>
-          <w:bCs/>
-          <w:color w:val="FF0000"/>
-        </w:rPr>
-        <w:t xml:space="preserve"> cap</w:t>
+        <w:t>2900-3100 words</w:t>
       </w:r>
     </w:p>
     <w:p>
@@ -420,15 +410,7 @@
     </w:p>
     <w:p>
       <w:r>
-        <w:t xml:space="preserve">Though not explicitly planned, initial coding was started this sprint, though this was </w:t>
-      </w:r>
-      <w:proofErr w:type="gramStart"/>
-      <w:r>
-        <w:t>minimal</w:t>
-      </w:r>
-      <w:proofErr w:type="gramEnd"/>
-      <w:r>
-        <w:t xml:space="preserve"> and the webpage was in no way functional.</w:t>
+        <w:t>Though not explicitly planned, initial coding was started this sprint, though this was minimal and the webpage was in no way functional.</w:t>
       </w:r>
     </w:p>
     <w:p>
@@ -915,7 +897,7 @@
         <w:t xml:space="preserve">riteup was running out, so my priorities switched to </w:t>
       </w:r>
       <w:r>
-        <w:t>completing it. This means that the encryption and decryption functionalities will not be implemented before this portfolio is submitted, if ever.</w:t>
+        <w:t>completing it. This means that the encryption and decryption functionalities will not be implemented before this portfolio is submitted.</w:t>
       </w:r>
       <w:r>
         <w:br/>
@@ -1671,13 +1653,17 @@
       <w:r>
         <w:t xml:space="preserve">The other processes would also have been </w:t>
       </w:r>
-      <w:proofErr w:type="gramStart"/>
-      <w:r>
-        <w:t>decomposed,</w:t>
-      </w:r>
-      <w:proofErr w:type="gramEnd"/>
-      <w:r>
-        <w:t xml:space="preserve"> however these do not have alternative processes, and regardless of user input will always run the same.</w:t>
+      <w:r>
+        <w:t>decomposed;</w:t>
+      </w:r>
+      <w:r>
+        <w:t xml:space="preserve"> </w:t>
+      </w:r>
+      <w:r>
+        <w:t>however,</w:t>
+      </w:r>
+      <w:r>
+        <w:t xml:space="preserve"> these do not have alternative processes, and regardless of user input will always run the same.</w:t>
       </w:r>
     </w:p>
     <w:p>
@@ -1807,24 +1793,11 @@
       </w:r>
     </w:p>
     <w:p>
-      <w:r>
-        <w:t>(Note: There is a sitemap in the template, but this is a SPA, so it is irrelevant)</w:t>
-      </w:r>
-    </w:p>
-    <w:p>
       <w:pPr>
         <w:pStyle w:val="Heading2"/>
       </w:pPr>
       <w:r>
         <w:t>Page Design</w:t>
-      </w:r>
-    </w:p>
-    <w:p>
-      <w:r>
-        <w:t xml:space="preserve">(Also known as </w:t>
-      </w:r>
-      <w:r>
-        <w:t>“Wireframes” in the template)</w:t>
       </w:r>
     </w:p>
     <w:p>
@@ -1885,7 +1858,6 @@
         <w:rPr>
           <w:noProof/>
         </w:rPr>
-        <w:lastRenderedPageBreak/>
         <w:drawing>
           <wp:inline distT="0" distB="0" distL="0" distR="0" wp14:anchorId="58153DC2" wp14:editId="4938CD0F">
             <wp:extent cx="4572638" cy="2381582"/>
@@ -1931,33 +1903,43 @@
     </w:p>
     <w:p>
       <w:r>
-        <w:t>The sign-in box is displayed on top of the main password manager page</w:t>
-      </w:r>
-      <w:r>
-        <w:t>, which does not yet have any information displayed, and may be blurred.</w:t>
-      </w:r>
-    </w:p>
-    <w:p>
-      <w:r>
+        <w:lastRenderedPageBreak/>
+        <w:t xml:space="preserve">The sign-in box </w:t>
+      </w:r>
+      <w:r>
+        <w:t>was to be</w:t>
+      </w:r>
+      <w:r>
+        <w:t xml:space="preserve"> displayed on top of the main password manager page</w:t>
+      </w:r>
+      <w:r>
+        <w:t xml:space="preserve">, which </w:t>
+      </w:r>
+      <w:r>
+        <w:t>would not have any information present</w:t>
+      </w:r>
+      <w:r>
+        <w:t xml:space="preserve">, and </w:t>
+      </w:r>
+      <w:r>
+        <w:t>might have</w:t>
+      </w:r>
+      <w:r>
+        <w:t xml:space="preserve"> be</w:t>
+      </w:r>
+      <w:r>
+        <w:t>en</w:t>
+      </w:r>
+      <w:r>
+        <w:t xml:space="preserve"> blurred.</w:t>
+      </w:r>
+    </w:p>
+    <w:p>
+      <w:pPr>
         <w:rPr>
           <w:color w:val="FF0000"/>
         </w:rPr>
-        <w:t>Warning:</w:t>
-      </w:r>
-      <w:r>
-        <w:t xml:space="preserve"> A wireframe is a </w:t>
-      </w:r>
-      <w:r>
-        <w:t xml:space="preserve">webpage design with </w:t>
-      </w:r>
-      <w:proofErr w:type="spellStart"/>
-      <w:r>
-        <w:t>javascript</w:t>
-      </w:r>
-      <w:proofErr w:type="spellEnd"/>
-      <w:r>
-        <w:t xml:space="preserve"> elements and images hidden.</w:t>
-      </w:r>
+      </w:pPr>
     </w:p>
     <w:p>
       <w:r>
@@ -2048,30 +2030,23 @@
         <w:t xml:space="preserve"> to clipboard without showing it.</w:t>
       </w:r>
     </w:p>
-    <w:p>
-      <w:pPr>
-        <w:rPr>
-          <w:color w:val="FF0000"/>
-        </w:rPr>
-      </w:pPr>
-    </w:p>
-    <w:p>
-      <w:pPr>
-        <w:rPr>
-          <w:b/>
-          <w:bCs/>
-          <w:color w:val="FF0000"/>
-        </w:rPr>
-      </w:pPr>
+    <w:p/>
+    <w:p>
+      <w:r>
+        <w:t>The implemented page design is below:</w:t>
+      </w:r>
+      <w:r>
+        <w:br/>
+      </w:r>
       <w:r>
         <w:rPr>
           <w:noProof/>
         </w:rPr>
         <w:drawing>
-          <wp:inline distT="0" distB="0" distL="0" distR="0" wp14:anchorId="7F075C46" wp14:editId="6ED7EC95">
-            <wp:extent cx="5731510" cy="1506855"/>
-            <wp:effectExtent l="0" t="0" r="2540" b="0"/>
-            <wp:docPr id="1719050561" name="Picture 1" descr="A screenshot of a computer&#10;&#10;Description automatically generated"/>
+          <wp:inline distT="0" distB="0" distL="0" distR="0" wp14:anchorId="416EB1AB" wp14:editId="6074F5FA">
+            <wp:extent cx="5731510" cy="2717165"/>
+            <wp:effectExtent l="0" t="0" r="2540" b="6985"/>
+            <wp:docPr id="1921263300" name="Picture 1" descr="A screenshot of a computer&#10;&#10;Description automatically generated"/>
             <wp:cNvGraphicFramePr>
               <a:graphicFrameLocks xmlns:a="http://schemas.openxmlformats.org/drawingml/2006/main" noChangeAspect="1"/>
             </wp:cNvGraphicFramePr>
@@ -2079,7 +2054,7 @@
               <a:graphicData uri="http://schemas.openxmlformats.org/drawingml/2006/picture">
                 <pic:pic xmlns:pic="http://schemas.openxmlformats.org/drawingml/2006/picture">
                   <pic:nvPicPr>
-                    <pic:cNvPr id="1719050561" name="Picture 1" descr="A screenshot of a computer&#10;&#10;Description automatically generated"/>
+                    <pic:cNvPr id="1921263300" name="Picture 1" descr="A screenshot of a computer&#10;&#10;Description automatically generated"/>
                     <pic:cNvPicPr/>
                   </pic:nvPicPr>
                   <pic:blipFill>
@@ -2091,7 +2066,7 @@
                   <pic:spPr>
                     <a:xfrm>
                       <a:off x="0" y="0"/>
-                      <a:ext cx="5731510" cy="1506855"/>
+                      <a:ext cx="5731510" cy="2717165"/>
                     </a:xfrm>
                     <a:prstGeom prst="rect">
                       <a:avLst/>
@@ -2104,104 +2079,261 @@
         </w:drawing>
       </w:r>
       <w:r>
+        <w:br/>
+      </w:r>
+      <w:r>
+        <w:rPr>
+          <w:noProof/>
+        </w:rPr>
+        <w:drawing>
+          <wp:inline distT="0" distB="0" distL="0" distR="0" wp14:anchorId="63371CFE" wp14:editId="79EB4616">
+            <wp:extent cx="5731510" cy="1229995"/>
+            <wp:effectExtent l="0" t="0" r="2540" b="8255"/>
+            <wp:docPr id="2099808011" name="Picture 1" descr="A screenshot of a login box&#10;&#10;Description automatically generated"/>
+            <wp:cNvGraphicFramePr>
+              <a:graphicFrameLocks xmlns:a="http://schemas.openxmlformats.org/drawingml/2006/main" noChangeAspect="1"/>
+            </wp:cNvGraphicFramePr>
+            <a:graphic xmlns:a="http://schemas.openxmlformats.org/drawingml/2006/main">
+              <a:graphicData uri="http://schemas.openxmlformats.org/drawingml/2006/picture">
+                <pic:pic xmlns:pic="http://schemas.openxmlformats.org/drawingml/2006/picture">
+                  <pic:nvPicPr>
+                    <pic:cNvPr id="2099808011" name="Picture 1" descr="A screenshot of a login box&#10;&#10;Description automatically generated"/>
+                    <pic:cNvPicPr/>
+                  </pic:nvPicPr>
+                  <pic:blipFill>
+                    <a:blip r:embed="rId13"/>
+                    <a:stretch>
+                      <a:fillRect/>
+                    </a:stretch>
+                  </pic:blipFill>
+                  <pic:spPr>
+                    <a:xfrm>
+                      <a:off x="0" y="0"/>
+                      <a:ext cx="5731510" cy="1229995"/>
+                    </a:xfrm>
+                    <a:prstGeom prst="rect">
+                      <a:avLst/>
+                    </a:prstGeom>
+                  </pic:spPr>
+                </pic:pic>
+              </a:graphicData>
+            </a:graphic>
+          </wp:inline>
+        </w:drawing>
+      </w:r>
+    </w:p>
+    <w:p>
+      <w:r>
+        <w:lastRenderedPageBreak/>
+        <w:t>The only notable changes with the implemented design are that there is now a “New Entry” container, and “Save Changes” button. The former is used to create new credential entries, while the latter saves all entries to file.</w:t>
+      </w:r>
+    </w:p>
+    <w:p>
+      <w:pPr>
+        <w:pStyle w:val="Heading1"/>
+      </w:pPr>
+      <w:r>
+        <w:t>Implementation</w:t>
+      </w:r>
+    </w:p>
+    <w:p>
+      <w:r>
+        <w:t>File format:</w:t>
+      </w:r>
+    </w:p>
+    <w:tbl>
+      <w:tblPr>
+        <w:tblStyle w:val="TableGrid"/>
+        <w:tblW w:w="0" w:type="auto"/>
+        <w:tblLook w:val="04A0" w:firstRow="1" w:lastRow="0" w:firstColumn="1" w:lastColumn="0" w:noHBand="0" w:noVBand="1"/>
+      </w:tblPr>
+      <w:tblGrid>
+        <w:gridCol w:w="9016"/>
+      </w:tblGrid>
+      <w:tr>
+        <w:tc>
+          <w:tcPr>
+            <w:tcW w:w="9016" w:type="dxa"/>
+          </w:tcPr>
+          <w:p>
+            <w:r>
+              <w:t>{</w:t>
+            </w:r>
+          </w:p>
+          <w:p>
+            <w:r>
+              <w:tab/>
+              <w:t>"username": "19226408612613073252229515524293121112222592141381781015236",</w:t>
+            </w:r>
+          </w:p>
+          <w:p>
+            <w:r>
+              <w:tab/>
+              <w:t>"password": "22616935841013821195321921029912002372027015711419412114",</w:t>
+            </w:r>
+          </w:p>
+          <w:p>
+            <w:r>
+              <w:tab/>
+              <w:t>"site1":{"username":"abcd","password":"password1"},</w:t>
+            </w:r>
+          </w:p>
+          <w:p>
+            <w:r>
+              <w:tab/>
+              <w:t>"site2":{"username":"def","password":"password2"},</w:t>
+            </w:r>
+          </w:p>
+          <w:p>
+            <w:r>
+              <w:tab/>
+              <w:t>"Google":{"username":"Max","password":"123"},</w:t>
+            </w:r>
+          </w:p>
+          <w:p>
+            <w:r>
+              <w:tab/>
+              <w:t>"Plymouth University":{"username":"Max.Lowther","password":"123"}</w:t>
+            </w:r>
+          </w:p>
+          <w:p>
+            <w:r>
+              <w:t>}</w:t>
+            </w:r>
+          </w:p>
+        </w:tc>
+      </w:tr>
+    </w:tbl>
+    <w:p>
+      <w:r>
+        <w:br/>
+        <w:t>As can be seen, the username and password values associated with sign-in are hashed. Due to space constraints, the values have been shortened.</w:t>
+      </w:r>
+    </w:p>
+    <w:p>
+      <w:r>
+        <w:t>This file is downloaded when either the “Save Changes” or “Sign Out” buttons are pressed, ensuring it remains up to date. Due to the limitations of the system, however, the file which the values were loaded from cannot be updated, meaning an updated copy is created on every save.</w:t>
+      </w:r>
+    </w:p>
+    <w:p>
+      <w:r>
+        <w:t>The site names (</w:t>
+      </w:r>
+      <w:r>
+        <w:t>"site2"</w:t>
+      </w:r>
+      <w:r>
+        <w:t>, for example), alongside username and password values were intended to be encrypted</w:t>
+      </w:r>
+      <w:r>
+        <w:t>, but this feature was not implemented before the Portfolio was completed.</w:t>
+      </w:r>
+      <w:r>
+        <w:br/>
+        <w:t>Had encryption been implemented, there would be a second JSON file, Key, storing the output of the crypto.subtle.exportKey function, this would have allowed for the input to be decrypted.</w:t>
+      </w:r>
+    </w:p>
+    <w:p/>
+    <w:p>
+      <w:pPr>
+        <w:pStyle w:val="Heading2"/>
+      </w:pPr>
+      <w:r>
+        <w:t>Reflection</w:t>
+      </w:r>
+    </w:p>
+    <w:p>
+      <w:pPr>
         <w:rPr>
           <w:color w:val="FF0000"/>
         </w:rPr>
-        <w:br/>
-      </w:r>
+      </w:pPr>
       <w:r>
         <w:rPr>
-          <w:b/>
-          <w:bCs/>
           <w:color w:val="FF0000"/>
         </w:rPr>
-        <w:t>PLACEHOLDER</w:t>
-      </w:r>
-    </w:p>
-    <w:p>
-      <w:pPr>
-        <w:pStyle w:val="Heading2"/>
-      </w:pPr>
+        <w:t>500 words</w:t>
+      </w:r>
+    </w:p>
+    <w:p>
+      <w:r>
+        <w:t xml:space="preserve">(Pending, discusses </w:t>
+      </w:r>
+      <w:r>
+        <w:t xml:space="preserve">issues of learning new technologies, </w:t>
+      </w:r>
+      <w:r>
+        <w:t xml:space="preserve">planning and accounting for </w:t>
+      </w:r>
+      <w:r>
+        <w:t>modules and deliverables)</w:t>
+      </w:r>
+    </w:p>
+    <w:p>
+      <w:r>
+        <w:t>This project is limited in terms of what can be used. Ideally, a</w:t>
+      </w:r>
+      <w:r>
+        <w:t xml:space="preserve">n encryption algorithm would be in C#, C or C++, unfortunately </w:t>
+      </w:r>
+      <w:r>
+        <w:t xml:space="preserve">it is required that </w:t>
+      </w:r>
+      <w:r>
+        <w:t xml:space="preserve">the scripting side of the project </w:t>
+      </w:r>
+      <w:r>
+        <w:t>is</w:t>
+      </w:r>
+      <w:r>
+        <w:t xml:space="preserve"> exclusively done in JavaScript.</w:t>
+      </w:r>
+      <w:r>
+        <w:t xml:space="preserve"> This means that the application is less secure</w:t>
+      </w:r>
+      <w:r>
+        <w:t xml:space="preserve"> than alternatives, and m</w:t>
+      </w:r>
+      <w:r>
+        <w:t>any</w:t>
+      </w:r>
+      <w:r>
+        <w:t xml:space="preserve"> open-source encryption / hashing algorithms cannot be used.</w:t>
+      </w:r>
+    </w:p>
+    <w:p>
+      <w:r>
+        <w:t xml:space="preserve">As the program required a number of HTML element creations, namely the creation of the Credential </w:t>
+      </w:r>
+      <w:r>
+        <w:t>containers</w:t>
+      </w:r>
+      <w:r>
+        <w:t xml:space="preserve">, and these elements needed to be uniquely identified, the </w:t>
+      </w:r>
+      <w:r>
+        <w:t>function for creating containers is</w:t>
+      </w:r>
+      <w:r>
+        <w:t xml:space="preserve"> incredibly </w:t>
+      </w:r>
+      <w:r>
+        <w:t>large, almost certainly being slower than using HTML templates to create non-uniquely identified elements.</w:t>
+      </w:r>
+      <w:r>
+        <w:t xml:space="preserve"> The only potential improvement that could be made would be to use templates, and then modify IDs, though this has not been implemented.</w:t>
+      </w:r>
+    </w:p>
+    <w:p>
       <w:r>
         <w:lastRenderedPageBreak/>
-        <w:t>Issues and Constraints</w:t>
-      </w:r>
-    </w:p>
-    <w:p>
-      <w:r>
-        <w:t xml:space="preserve">(Pending, discusses </w:t>
-      </w:r>
-      <w:r>
-        <w:t xml:space="preserve">issues of learning new technologies, </w:t>
-      </w:r>
-      <w:r>
-        <w:t xml:space="preserve">planning and accounting for </w:t>
-      </w:r>
-      <w:r>
-        <w:t>modules and deliverables)</w:t>
-      </w:r>
-    </w:p>
-    <w:p>
-      <w:r>
-        <w:t>This project is limited in terms of what can be used. Ideally, a</w:t>
-      </w:r>
-      <w:r>
-        <w:t xml:space="preserve">n encryption algorithm would be in C#, C or C++, unfortunately </w:t>
-      </w:r>
-      <w:r>
-        <w:t xml:space="preserve">it is required that </w:t>
-      </w:r>
-      <w:r>
-        <w:t xml:space="preserve">the scripting side of the project </w:t>
-      </w:r>
-      <w:r>
-        <w:t>is</w:t>
-      </w:r>
-      <w:r>
-        <w:t xml:space="preserve"> exclusively done in JavaScript.</w:t>
-      </w:r>
-      <w:r>
-        <w:t xml:space="preserve"> This means that the application is less secure</w:t>
-      </w:r>
-      <w:r>
-        <w:t xml:space="preserve"> than alternatives, and m</w:t>
-      </w:r>
-      <w:r>
-        <w:t>any</w:t>
-      </w:r>
-      <w:r>
-        <w:t xml:space="preserve"> open-source encryption / hashing algorithms cannot be used.</w:t>
-      </w:r>
-    </w:p>
-    <w:p>
-      <w:r>
-        <w:t xml:space="preserve">As the program required </w:t>
-      </w:r>
-      <w:proofErr w:type="gramStart"/>
-      <w:r>
-        <w:t>a number of</w:t>
-      </w:r>
-      <w:proofErr w:type="gramEnd"/>
-      <w:r>
-        <w:t xml:space="preserve"> HTML element creations, namely the creation of the Credential </w:t>
-      </w:r>
-      <w:r>
-        <w:t>containers</w:t>
-      </w:r>
-      <w:r>
-        <w:t xml:space="preserve">, and these elements needed to be uniquely identified, the </w:t>
-      </w:r>
-      <w:r>
-        <w:t>function for creating containers is</w:t>
-      </w:r>
-      <w:r>
-        <w:t xml:space="preserve"> incredibly </w:t>
-      </w:r>
-      <w:r>
-        <w:t>large, almost certainly being slower than using HTML templates to create non-uniquely identified elements.</w:t>
-      </w:r>
-      <w:r>
-        <w:t xml:space="preserve"> The only potential improvement that could be made would be to use templates, and then modify IDs, though this has not been implemented.</w:t>
+        <w:t xml:space="preserve">Web security measures prevented the manipulation of the saved credentials in files. This resulted in the need to have the user select the credentials when signing in. Though it could be argued that this is beneficial, as it allows for multiple users to use the app on the same device, </w:t>
+      </w:r>
+      <w:r>
+        <w:t xml:space="preserve">it requires the user to do more to sign in. </w:t>
+      </w:r>
+      <w:r>
+        <w:t>As files seemingly cannot be updated, a new file must be downloaded whenever the file is saved, occurring when the “Save File” and “Sign Out” buttons are pressed. If multiple edits are made and saved, this can result in file duplication, and if a user saves before signing out, the program will end up giving them two identical files.</w:t>
       </w:r>
     </w:p>
     <w:p/>
@@ -2217,7 +2349,7 @@
       </w:r>
     </w:p>
     <w:p>
-      <w:hyperlink r:id="rId13" w:history="1">
+      <w:hyperlink r:id="rId14" w:history="1">
         <w:r>
           <w:rPr>
             <w:rStyle w:val="Hyperlink"/>
@@ -2320,7 +2452,7 @@
       <w:r>
         <w:t xml:space="preserve"> Source: </w:t>
       </w:r>
-      <w:hyperlink r:id="rId14" w:history="1">
+      <w:hyperlink r:id="rId15" w:history="1">
         <w:r>
           <w:rPr>
             <w:rStyle w:val="Hyperlink"/>
@@ -2342,7 +2474,7 @@
       <w:r>
         <w:t xml:space="preserve"> Section 1, Source: </w:t>
       </w:r>
-      <w:hyperlink r:id="rId15" w:history="1">
+      <w:hyperlink r:id="rId16" w:history="1">
         <w:r>
           <w:rPr>
             <w:rStyle w:val="Hyperlink"/>

</xml_diff>

<commit_message>
Switched to Template and added sitemap
</commit_message>
<xml_diff>
--- a/COMP1004 Project.docx
+++ b/COMP1004 Project.docx
@@ -88,10 +88,12 @@
       </w:r>
     </w:p>
     <w:p>
+      <w:bookmarkStart w:id="0" w:name="_Hlk164259609"/>
       <w:r>
         <w:t>This password manager will be for individuals to help store their passwords in a secure way. The application will store passwords in encrypted files, and these will only be decrypted when a successful sign-in occurs, preventing unauthorised access to passwords.</w:t>
       </w:r>
     </w:p>
+    <w:bookmarkEnd w:id="0"/>
     <w:p>
       <w:pPr>
         <w:pStyle w:val="Heading1"/>
@@ -107,11 +109,7 @@
       </w:r>
     </w:p>
     <w:p>
-      <w:r>
-        <w:t>(Name WIP and section pending)</w:t>
-      </w:r>
-    </w:p>
-    <w:p>
+      <w:bookmarkStart w:id="1" w:name="_Hlk164259517"/>
       <w:r>
         <w:t xml:space="preserve">This project was planned </w:t>
       </w:r>
@@ -265,7 +263,6 @@
         </w:numPr>
       </w:pPr>
       <w:r>
-        <w:lastRenderedPageBreak/>
         <w:t>Research encryption algorithms (complete)</w:t>
       </w:r>
     </w:p>
@@ -283,6 +280,7 @@
     </w:p>
     <w:p>
       <w:r>
+        <w:lastRenderedPageBreak/>
         <w:t>Though parts of the introduction and SDLC section were complete, they were not finished in their entirety, even at a draft level.</w:t>
       </w:r>
     </w:p>
@@ -928,6 +926,7 @@
         <w:t>encryption and decryption features.</w:t>
       </w:r>
     </w:p>
+    <w:bookmarkEnd w:id="1"/>
     <w:p>
       <w:pPr>
         <w:pStyle w:val="Heading1"/>
@@ -945,6 +944,7 @@
       </w:r>
     </w:p>
     <w:p>
+      <w:bookmarkStart w:id="2" w:name="_Hlk164259677"/>
       <w:r>
         <w:t xml:space="preserve">Password managers are important for </w:t>
       </w:r>
@@ -995,7 +995,15 @@
         <w:t xml:space="preserve"> manager must be secure, otherwise it can introduce a significant vulnerability by </w:t>
       </w:r>
       <w:r>
-        <w:t xml:space="preserve">potentially exposing all of a users’ passwords. Many managers have security flaws, </w:t>
+        <w:t xml:space="preserve">potentially exposing </w:t>
+      </w:r>
+      <w:proofErr w:type="gramStart"/>
+      <w:r>
+        <w:t>all of</w:t>
+      </w:r>
+      <w:proofErr w:type="gramEnd"/>
+      <w:r>
+        <w:t xml:space="preserve"> a users’ passwords. Many managers have security flaws, </w:t>
       </w:r>
       <w:r>
         <w:t xml:space="preserve">with 4 out of 5 studied password managers in </w:t>
@@ -1078,6 +1086,7 @@
         <w:t>2012).</w:t>
       </w:r>
     </w:p>
+    <w:bookmarkEnd w:id="2"/>
     <w:p>
       <w:pPr>
         <w:pStyle w:val="Heading2"/>
@@ -1093,6 +1102,7 @@
       </w:r>
     </w:p>
     <w:p>
+      <w:bookmarkStart w:id="3" w:name="_Hlk164260646"/>
       <w:r>
         <w:t>Below are the User Stories identified for this project. These are shown in a Use Case Diagram and decomposed later in this section.</w:t>
       </w:r>
@@ -1117,12 +1127,12 @@
           <w:numId w:val="1"/>
         </w:numPr>
       </w:pPr>
-      <w:bookmarkStart w:id="0" w:name="_Hlk164183184"/>
+      <w:bookmarkStart w:id="4" w:name="_Hlk164183184"/>
       <w:r>
         <w:t>As a user, I want my log in information to remain secure, so it is unlikely for my accounts to be breached.</w:t>
       </w:r>
     </w:p>
-    <w:bookmarkEnd w:id="0"/>
+    <w:bookmarkEnd w:id="4"/>
     <w:p>
       <w:pPr>
         <w:pStyle w:val="ListParagraph"/>
@@ -1635,6 +1645,7 @@
         <w:t xml:space="preserve"> these do not have alternative processes, and regardless of user input will always run the same.</w:t>
       </w:r>
     </w:p>
+    <w:bookmarkEnd w:id="3"/>
     <w:p>
       <w:pPr>
         <w:pStyle w:val="Heading2"/>
@@ -1644,6 +1655,7 @@
       </w:r>
     </w:p>
     <w:p>
+      <w:bookmarkStart w:id="5" w:name="_Hlk164261259"/>
       <w:r>
         <w:t>A sequence diagram for the Sign-In process:</w:t>
       </w:r>
@@ -1753,6 +1765,7 @@
         </w:drawing>
       </w:r>
     </w:p>
+    <w:bookmarkEnd w:id="5"/>
     <w:p>
       <w:pPr>
         <w:pStyle w:val="Heading2"/>
@@ -1762,6 +1775,7 @@
       </w:r>
     </w:p>
     <w:p>
+      <w:bookmarkStart w:id="6" w:name="_Hlk164261367"/>
       <w:r>
         <w:t>Below are the initial page designs, these were adjusted during implementation.</w:t>
       </w:r>
@@ -1896,6 +1910,7 @@
         <w:t xml:space="preserve"> blurred.</w:t>
       </w:r>
     </w:p>
+    <w:bookmarkEnd w:id="6"/>
     <w:p>
       <w:pPr>
         <w:rPr>
@@ -1904,6 +1919,7 @@
       </w:pPr>
     </w:p>
     <w:p>
+      <w:bookmarkStart w:id="7" w:name="_Hlk164261863"/>
       <w:r>
         <w:rPr>
           <w:noProof/>
@@ -2001,8 +2017,10 @@
         <w:t>Though originally intended to display over the manager page, the Sign In section was instead placed at the top of it, this was due to a lack of knowledge regarding HTML.</w:t>
       </w:r>
     </w:p>
+    <w:bookmarkEnd w:id="7"/>
     <w:p/>
     <w:p>
+      <w:bookmarkStart w:id="8" w:name="_Hlk164261497"/>
       <w:r>
         <w:lastRenderedPageBreak/>
         <w:t>The implemented page design is below:</w:t>
@@ -2099,6 +2117,7 @@
         <w:t>The only notable changes with the implemented design are that there is now a “New Entry” container, and “Save Changes” button. The former is used to create new credential entries, while the latter saves all entries to file.</w:t>
       </w:r>
     </w:p>
+    <w:bookmarkEnd w:id="8"/>
     <w:p>
       <w:pPr>
         <w:pStyle w:val="Heading1"/>
@@ -2108,6 +2127,7 @@
       </w:r>
     </w:p>
     <w:p>
+      <w:bookmarkStart w:id="9" w:name="_Hlk164261643"/>
       <w:r>
         <w:t>File format:</w:t>
       </w:r>
@@ -2146,25 +2166,57 @@
           <w:p>
             <w:r>
               <w:tab/>
-              <w:t>"site1":{"username":"abcd","password":"password1"},</w:t>
+              <w:t>"site1</w:t>
+            </w:r>
+            <w:proofErr w:type="gramStart"/>
+            <w:r>
+              <w:t>":{</w:t>
+            </w:r>
+            <w:proofErr w:type="gramEnd"/>
+            <w:r>
+              <w:t>"username":"abcd","password":"password1"},</w:t>
             </w:r>
           </w:p>
           <w:p>
             <w:r>
               <w:tab/>
-              <w:t>"site2":{"username":"def","password":"password2"},</w:t>
+              <w:t>"site2</w:t>
+            </w:r>
+            <w:proofErr w:type="gramStart"/>
+            <w:r>
+              <w:t>":{</w:t>
+            </w:r>
+            <w:proofErr w:type="gramEnd"/>
+            <w:r>
+              <w:t>"username":"def","password":"password2"},</w:t>
             </w:r>
           </w:p>
           <w:p>
             <w:r>
               <w:tab/>
-              <w:t>"Google":{"username":"Max","password":"123"},</w:t>
+              <w:t>"Google</w:t>
+            </w:r>
+            <w:proofErr w:type="gramStart"/>
+            <w:r>
+              <w:t>":{</w:t>
+            </w:r>
+            <w:proofErr w:type="gramEnd"/>
+            <w:r>
+              <w:t>"username":"Max","password":"123"},</w:t>
             </w:r>
           </w:p>
           <w:p>
             <w:r>
               <w:tab/>
-              <w:t>"Plymouth University":{"username":"Max.Lowther","password":"123"}</w:t>
+              <w:t>"Plymouth University</w:t>
+            </w:r>
+            <w:proofErr w:type="gramStart"/>
+            <w:r>
+              <w:t>":{</w:t>
+            </w:r>
+            <w:proofErr w:type="gramEnd"/>
+            <w:r>
+              <w:t>"username":"Max.Lowther","password":"123"}</w:t>
             </w:r>
           </w:p>
           <w:p>
@@ -2182,14 +2234,26 @@
       </w:r>
       <w:r>
         <w:br/>
-        <w:t>The hashing algorithm used is SHA-256, a well known hashing algorithm which was produced by the USAs’ National Security Agency</w:t>
+        <w:t xml:space="preserve">The hashing algorithm used is SHA-256, a </w:t>
+      </w:r>
+      <w:proofErr w:type="spellStart"/>
+      <w:proofErr w:type="gramStart"/>
+      <w:r>
+        <w:t>well known</w:t>
+      </w:r>
+      <w:proofErr w:type="spellEnd"/>
+      <w:proofErr w:type="gramEnd"/>
+      <w:r>
+        <w:t xml:space="preserve"> hashing algorithm which was produced by the USAs’ National Security Agency</w:t>
       </w:r>
       <w:r>
         <w:t xml:space="preserve"> (</w:t>
       </w:r>
+      <w:proofErr w:type="spellStart"/>
       <w:r>
         <w:t>Griškėnas</w:t>
       </w:r>
+      <w:proofErr w:type="spellEnd"/>
       <w:r>
         <w:t>, 2023)</w:t>
       </w:r>
@@ -2197,7 +2261,15 @@
         <w:t>.</w:t>
       </w:r>
       <w:r>
-        <w:t xml:space="preserve"> This is considered one of the standards for all forms of hashing, but is still fairly secure, making it suitable for the hashing of sign</w:t>
+        <w:t xml:space="preserve"> This is considered one of the standards for all forms of hashing, but is still </w:t>
+      </w:r>
+      <w:proofErr w:type="gramStart"/>
+      <w:r>
+        <w:t>fairly secure</w:t>
+      </w:r>
+      <w:proofErr w:type="gramEnd"/>
+      <w:r>
+        <w:t>, making it suitable for the hashing of sign</w:t>
       </w:r>
       <w:r>
         <w:t>-</w:t>
@@ -2229,9 +2301,23 @@
       </w:r>
       <w:r>
         <w:br/>
-        <w:t>Had encryption been implemented, there would be a second JSON file, Key, storing the output of the crypto.subtle.exportKey function, this would have allowed for the input to be decrypted.</w:t>
-      </w:r>
-    </w:p>
+        <w:t xml:space="preserve">Had encryption been implemented, there would be a second JSON file, Key, storing the output of the </w:t>
+      </w:r>
+      <w:proofErr w:type="spellStart"/>
+      <w:proofErr w:type="gramStart"/>
+      <w:r>
+        <w:t>crypto.subtle</w:t>
+      </w:r>
+      <w:proofErr w:type="gramEnd"/>
+      <w:r>
+        <w:t>.exportKey</w:t>
+      </w:r>
+      <w:proofErr w:type="spellEnd"/>
+      <w:r>
+        <w:t xml:space="preserve"> function, this would have allowed for the input to be decrypted.</w:t>
+      </w:r>
+    </w:p>
+    <w:bookmarkEnd w:id="9"/>
     <w:p>
       <w:pPr>
         <w:pStyle w:val="Heading2"/>
@@ -2297,6 +2383,7 @@
       </w:r>
     </w:p>
     <w:p>
+      <w:bookmarkStart w:id="10" w:name="_Hlk164261422"/>
       <w:r>
         <w:t>This project is limited in terms of what can be used. Ideally, a</w:t>
       </w:r>
@@ -2354,7 +2441,15 @@
     </w:p>
     <w:p>
       <w:r>
-        <w:t xml:space="preserve">As the program required a number of HTML element creations, namely the creation of the Credential </w:t>
+        <w:t xml:space="preserve">As the program required </w:t>
+      </w:r>
+      <w:proofErr w:type="gramStart"/>
+      <w:r>
+        <w:t>a number of</w:t>
+      </w:r>
+      <w:proofErr w:type="gramEnd"/>
+      <w:r>
+        <w:t xml:space="preserve"> HTML element creations, namely the creation of the Credential </w:t>
       </w:r>
       <w:r>
         <w:t>containers</w:t>
@@ -2402,7 +2497,23 @@
         <w:t xml:space="preserve">, alongside issues regarding </w:t>
       </w:r>
       <w:r>
-        <w:t>the way the SubtleCrypto API handled the process. Though implementing hashing was fairly simple, requiring two asynchronous operations, the encryption process required significantly more, and experienced difficulties with the file loading process, this reduced the readability of the code and generated numerous errors, the cause of many of which were not immediately apparent.</w:t>
+        <w:t xml:space="preserve">the way the </w:t>
+      </w:r>
+      <w:proofErr w:type="spellStart"/>
+      <w:r>
+        <w:t>SubtleCrypto</w:t>
+      </w:r>
+      <w:proofErr w:type="spellEnd"/>
+      <w:r>
+        <w:t xml:space="preserve"> API handled the process. Though implementing hashing was </w:t>
+      </w:r>
+      <w:proofErr w:type="gramStart"/>
+      <w:r>
+        <w:t>fairly simple</w:t>
+      </w:r>
+      <w:proofErr w:type="gramEnd"/>
+      <w:r>
+        <w:t>, requiring two asynchronous operations, the encryption process required significantly more, and experienced difficulties with the file loading process, this reduced the readability of the code and generated numerous errors, the cause of many of which were not immediately apparent.</w:t>
       </w:r>
     </w:p>
     <w:p/>
@@ -2442,6 +2553,7 @@
         <w:t>In conclusion, the solution is not great, but can be improved with time.</w:t>
       </w:r>
     </w:p>
+    <w:bookmarkEnd w:id="10"/>
     <w:p>
       <w:pPr>
         <w:pStyle w:val="Heading1"/>
@@ -2453,76 +2565,117 @@
         <w:t xml:space="preserve"> Repository</w:t>
       </w:r>
     </w:p>
-    <w:p>
+    <w:bookmarkStart w:id="11" w:name="_Hlk164261394"/>
+    <w:p>
+      <w:r>
+        <w:fldChar w:fldCharType="begin"/>
+      </w:r>
+      <w:r>
+        <w:instrText>HYPERLINK "https://github.com/CentralC0re/COMP1004"</w:instrText>
+      </w:r>
+      <w:r>
+        <w:fldChar w:fldCharType="separate"/>
+      </w:r>
+      <w:r>
+        <w:rPr>
+          <w:rStyle w:val="Hyperlink"/>
+        </w:rPr>
+        <w:t>https://github.com/CentralC0re/COMP1004</w:t>
+      </w:r>
+      <w:r>
+        <w:rPr>
+          <w:rStyle w:val="Hyperlink"/>
+        </w:rPr>
+        <w:fldChar w:fldCharType="end"/>
+      </w:r>
+    </w:p>
+    <w:bookmarkEnd w:id="11"/>
+    <w:p/>
+    <w:p>
+      <w:pPr>
+        <w:pStyle w:val="Heading1"/>
+      </w:pPr>
+      <w:r>
+        <w:lastRenderedPageBreak/>
+        <w:t>References</w:t>
+      </w:r>
+    </w:p>
+    <w:p>
+      <w:r>
+        <w:t>Li, Z</w:t>
+      </w:r>
+      <w:r>
+        <w:t xml:space="preserve"> et al (2014), </w:t>
+      </w:r>
+      <w:r>
+        <w:rPr>
+          <w:i/>
+          <w:iCs/>
+        </w:rPr>
+        <w:t>The Emperor’s New Password Manager: Security Analysis of Web-based Password Managers</w:t>
+      </w:r>
+      <w:r>
+        <w:t xml:space="preserve">, </w:t>
+      </w:r>
+      <w:r>
+        <w:t>Page 3</w:t>
+      </w:r>
+      <w:r>
+        <w:t>,</w:t>
+      </w:r>
+      <w:r>
+        <w:t xml:space="preserve"> Section 2.1,</w:t>
+      </w:r>
+      <w:r>
+        <w:t xml:space="preserve"> Source: </w:t>
+      </w:r>
       <w:hyperlink r:id="rId15" w:history="1">
         <w:r>
           <w:rPr>
             <w:rStyle w:val="Hyperlink"/>
           </w:rPr>
-          <w:t>https://github.com/CentralC0re/COMP1004</w:t>
+          <w:t>https://www.usenix.org/system/files/conference/usenixsecurity14/sec14-paper-li-zhiwei.pdf</w:t>
         </w:r>
       </w:hyperlink>
-    </w:p>
-    <w:p/>
-    <w:p>
-      <w:pPr>
-        <w:pStyle w:val="Heading1"/>
-      </w:pPr>
-      <w:r>
-        <w:lastRenderedPageBreak/>
-        <w:t>References</w:t>
-      </w:r>
-    </w:p>
-    <w:p>
-      <w:r>
-        <w:t>Li</w:t>
-      </w:r>
-      <w:r>
-        <w:t>, Z</w:t>
-      </w:r>
-      <w:r>
-        <w:t xml:space="preserve"> et al (2014), </w:t>
+      <w:r>
+        <w:t xml:space="preserve"> (Accessed 28/11/23)</w:t>
+      </w:r>
+    </w:p>
+    <w:p>
+      <w:r>
+        <w:t>Gasti</w:t>
+      </w:r>
+      <w:r>
+        <w:t>, P</w:t>
+      </w:r>
+      <w:r>
+        <w:t xml:space="preserve"> and Rasmussen</w:t>
+      </w:r>
+      <w:r>
+        <w:t>, K</w:t>
+      </w:r>
+      <w:r>
+        <w:t xml:space="preserve"> (2012), </w:t>
       </w:r>
       <w:r>
         <w:rPr>
           <w:i/>
           <w:iCs/>
         </w:rPr>
-        <w:t>The Emperor’s New Password Manager: Security Analysis of Web-based Password Managers</w:t>
+        <w:t>On The Security of Password Manager Database Formats</w:t>
       </w:r>
       <w:r>
         <w:t xml:space="preserve">, </w:t>
       </w:r>
       <w:r>
-        <w:t>Page 3</w:t>
-      </w:r>
-      <w:r>
-        <w:t>,</w:t>
-      </w:r>
-      <w:r>
-        <w:t xml:space="preserve"> Section 2.1,</w:t>
-      </w:r>
-      <w:r>
-        <w:t xml:space="preserve"> Source: </w:t>
+        <w:t xml:space="preserve">Section 1, Source: </w:t>
       </w:r>
       <w:hyperlink r:id="rId16" w:history="1">
         <w:r>
           <w:rPr>
             <w:rStyle w:val="Hyperlink"/>
           </w:rPr>
-          <w:t>https://www.usenix.org/system/files/conference/usenixsecurity14/sec14-</w:t>
-        </w:r>
-        <w:r>
-          <w:rPr>
-            <w:rStyle w:val="Hyperlink"/>
-          </w:rPr>
-          <w:t>p</w:t>
-        </w:r>
-        <w:r>
-          <w:rPr>
-            <w:rStyle w:val="Hyperlink"/>
-          </w:rPr>
-          <w:t>aper-li-zhiwei.pdf</w:t>
+          <w:t>https://ora.ox.ac.uk/objects/uuid:926086ea-180b-4f11-a599-2522a80837f4/download_file?file_format=application%2Fpdf&amp;safe_filename=pwvault.pdf&amp;type_of_work=Conference+item</w:t>
         </w:r>
       </w:hyperlink>
       <w:r>
@@ -2530,111 +2683,54 @@
       </w:r>
     </w:p>
     <w:p>
-      <w:r>
-        <w:t>Gasti</w:t>
-      </w:r>
-      <w:r>
-        <w:t>, P</w:t>
-      </w:r>
-      <w:r>
-        <w:t xml:space="preserve"> and Rasmussen</w:t>
-      </w:r>
-      <w:r>
-        <w:t>, K</w:t>
-      </w:r>
-      <w:r>
-        <w:t xml:space="preserve"> (2012), </w:t>
+      <w:proofErr w:type="spellStart"/>
+      <w:r>
+        <w:t>Griškėnas</w:t>
+      </w:r>
+      <w:proofErr w:type="spellEnd"/>
+      <w:r>
+        <w:t>,</w:t>
+      </w:r>
+      <w:r>
+        <w:t xml:space="preserve"> </w:t>
+      </w:r>
+      <w:r>
+        <w:t>S</w:t>
+      </w:r>
+      <w:r>
+        <w:t xml:space="preserve"> (2023), </w:t>
       </w:r>
       <w:r>
         <w:rPr>
           <w:i/>
           <w:iCs/>
         </w:rPr>
-        <w:t>On The Security of Password Manager Database Formats</w:t>
-      </w:r>
-      <w:r>
-        <w:t xml:space="preserve">, </w:t>
-      </w:r>
-      <w:r>
-        <w:t xml:space="preserve">Section 1, Source: </w:t>
+        <w:t xml:space="preserve">What is the SHA-256 algorithm, and how does it </w:t>
+      </w:r>
+      <w:proofErr w:type="gramStart"/>
+      <w:r>
+        <w:rPr>
+          <w:i/>
+          <w:iCs/>
+        </w:rPr>
+        <w:t>work?</w:t>
+      </w:r>
+      <w:r>
+        <w:t>,</w:t>
+      </w:r>
+      <w:proofErr w:type="gramEnd"/>
+      <w:r>
+        <w:t xml:space="preserve"> Source:</w:t>
+      </w:r>
+      <w:r>
+        <w:br/>
       </w:r>
       <w:hyperlink r:id="rId17" w:history="1">
         <w:r>
           <w:rPr>
             <w:rStyle w:val="Hyperlink"/>
           </w:rPr>
-          <w:t>https://ora.ox.ac.uk/objects/uuid:926086</w:t>
-        </w:r>
-        <w:r>
-          <w:rPr>
-            <w:rStyle w:val="Hyperlink"/>
-          </w:rPr>
-          <w:t>e</w:t>
-        </w:r>
-        <w:r>
-          <w:rPr>
-            <w:rStyle w:val="Hyperlink"/>
-          </w:rPr>
-          <w:t>a-180b-4f11-a599-2522a80837f4/download_file?file_format=application%2Fpdf&amp;safe_filename=pwvault.pdf&amp;type_of_work=Conference+item</w:t>
-        </w:r>
-      </w:hyperlink>
-      <w:r>
-        <w:t xml:space="preserve"> (Accessed 28/11/23)</w:t>
-      </w:r>
-    </w:p>
-    <w:p>
-      <w:r>
-        <w:t>Griškėnas</w:t>
-      </w:r>
-      <w:r>
-        <w:t>,</w:t>
-      </w:r>
-      <w:r>
-        <w:t xml:space="preserve"> </w:t>
-      </w:r>
-      <w:r>
-        <w:t>S</w:t>
-      </w:r>
-      <w:r>
-        <w:t xml:space="preserve"> (</w:t>
-      </w:r>
-      <w:r>
-        <w:t>2023</w:t>
-      </w:r>
-      <w:r>
-        <w:t xml:space="preserve">), </w:t>
-      </w:r>
-      <w:r>
-        <w:rPr>
-          <w:i/>
-          <w:iCs/>
-        </w:rPr>
-        <w:t>What is the SHA-256 algorithm, and how does it work?</w:t>
-      </w:r>
-      <w:r>
-        <w:t>, Source:</w:t>
-      </w:r>
-      <w:r>
-        <w:br/>
-      </w:r>
-      <w:hyperlink r:id="rId18" w:history="1">
-        <w:r>
-          <w:rPr>
-            <w:rStyle w:val="Hyperlink"/>
-          </w:rPr>
-          <w:t>https://nordvpn.com/blog/sha-2</w:t>
-        </w:r>
-        <w:r>
-          <w:rPr>
-            <w:rStyle w:val="Hyperlink"/>
-          </w:rPr>
-          <w:t>5</w:t>
-        </w:r>
-        <w:r>
-          <w:rPr>
-            <w:rStyle w:val="Hyperlink"/>
-          </w:rPr>
-          <w:t>6/</w:t>
+          <w:t>https://nordvpn.com/blog/sha-256/</w:t>
         </w:r>
       </w:hyperlink>
       <w:r>
@@ -4608,6 +4704,7 @@
   <w:style w:type="character" w:default="1" w:styleId="DefaultParagraphFont">
     <w:name w:val="Default Paragraph Font"/>
     <w:uiPriority w:val="1"/>
+    <w:semiHidden/>
     <w:unhideWhenUsed/>
   </w:style>
   <w:style w:type="table" w:default="1" w:styleId="TableNormal">

</xml_diff>